<commit_message>
Update Trabalho Completo em Edição.docx
Edição final com inclusão das Referências formatadas, correção ortográfica do texto.
</commit_message>
<xml_diff>
--- a/DOC DE TRABALHO/Trabalho Completo em Edição.docx
+++ b/DOC DE TRABALHO/Trabalho Completo em Edição.docx
@@ -539,14 +539,12 @@
         </w:rPr>
         <w:t xml:space="preserve">Trabalho de análise dos mecanismos de contratação de funcionários da empresa Locaweb, dividido em três etapas. A primeira etapa é a responsável por apresentar a empresa, seu histórico, ramo de atuação, seu planejamento estratégico. A segunda etapa é a responsável por apresentar os mecanismos em si, ou seja, detalhar completamente o processo de seleção e contratação de novos funcionários. A terceira e </w:t>
       </w:r>
-      <w:proofErr w:type="spellStart"/>
-      <w:r>
-        <w:rPr>
-          <w:rFonts w:ascii="Times New Roman" w:hAnsi="Times New Roman" w:cs="Times New Roman"/>
-        </w:rPr>
-        <w:t>ultima</w:t>
-      </w:r>
-      <w:proofErr w:type="spellEnd"/>
+      <w:r>
+        <w:rPr>
+          <w:rFonts w:ascii="Times New Roman" w:hAnsi="Times New Roman" w:cs="Times New Roman"/>
+        </w:rPr>
+        <w:t>última</w:t>
+      </w:r>
       <w:r>
         <w:rPr>
           <w:rFonts w:ascii="Times New Roman" w:hAnsi="Times New Roman" w:cs="Times New Roman"/>
@@ -574,19 +572,17 @@
         </w:rPr>
         <w:t xml:space="preserve">: </w:t>
       </w:r>
-      <w:proofErr w:type="spellStart"/>
-      <w:r>
-        <w:rPr>
-          <w:rFonts w:ascii="Times New Roman" w:hAnsi="Times New Roman" w:cs="Times New Roman"/>
-        </w:rPr>
-        <w:t>locaweb</w:t>
-      </w:r>
-      <w:proofErr w:type="spellEnd"/>
-      <w:r>
-        <w:rPr>
-          <w:rFonts w:ascii="Times New Roman" w:hAnsi="Times New Roman" w:cs="Times New Roman"/>
-        </w:rPr>
-        <w:t>. mecanismos. análise crítica.</w:t>
+      <w:r>
+        <w:rPr>
+          <w:rFonts w:ascii="Times New Roman" w:hAnsi="Times New Roman" w:cs="Times New Roman"/>
+        </w:rPr>
+        <w:t>L</w:t>
+      </w:r>
+      <w:r>
+        <w:rPr>
+          <w:rFonts w:ascii="Times New Roman" w:hAnsi="Times New Roman" w:cs="Times New Roman"/>
+        </w:rPr>
+        <w:t>ocaweb. mecanismos. análise crítica.</w:t>
       </w:r>
       <w:r>
         <w:rPr>
@@ -689,7 +685,14 @@
           <w:rFonts w:ascii="Times New Roman" w:hAnsi="Times New Roman" w:cs="Times New Roman"/>
           <w:lang w:val="en-US"/>
         </w:rPr>
-        <w:t>locaweb</w:t>
+        <w:t>L</w:t>
+      </w:r>
+      <w:r>
+        <w:rPr>
+          <w:rFonts w:ascii="Times New Roman" w:hAnsi="Times New Roman" w:cs="Times New Roman"/>
+          <w:lang w:val="en-US"/>
+        </w:rPr>
+        <w:t>ocaweb</w:t>
       </w:r>
       <w:proofErr w:type="spellEnd"/>
       <w:r>
@@ -788,19 +791,29 @@
         </w:rPr>
         <w:t xml:space="preserve">Figura 2 – Imagem de vagas listadas no </w:t>
       </w:r>
-      <w:proofErr w:type="spellStart"/>
-      <w:r>
-        <w:rPr>
-          <w:rFonts w:ascii="Times New Roman" w:hAnsi="Times New Roman" w:cs="Times New Roman"/>
-        </w:rPr>
-        <w:t>linkedin</w:t>
-      </w:r>
-      <w:proofErr w:type="spellEnd"/>
-      <w:r>
-        <w:rPr>
-          <w:rFonts w:ascii="Times New Roman" w:hAnsi="Times New Roman" w:cs="Times New Roman"/>
-        </w:rPr>
-        <w:t xml:space="preserve"> . . . . . . . . . . . . . . . </w:t>
+      <w:r>
+        <w:rPr>
+          <w:rFonts w:ascii="Times New Roman" w:hAnsi="Times New Roman" w:cs="Times New Roman"/>
+        </w:rPr>
+        <w:t>L</w:t>
+      </w:r>
+      <w:r>
+        <w:rPr>
+          <w:rFonts w:ascii="Times New Roman" w:hAnsi="Times New Roman" w:cs="Times New Roman"/>
+        </w:rPr>
+        <w:t>inked</w:t>
+      </w:r>
+      <w:r>
+        <w:rPr>
+          <w:rFonts w:ascii="Times New Roman" w:hAnsi="Times New Roman" w:cs="Times New Roman"/>
+        </w:rPr>
+        <w:t>I</w:t>
+      </w:r>
+      <w:r>
+        <w:rPr>
+          <w:rFonts w:ascii="Times New Roman" w:hAnsi="Times New Roman" w:cs="Times New Roman"/>
+        </w:rPr>
+        <w:t xml:space="preserve">n . . . . . . . . . . . . . . . </w:t>
       </w:r>
       <w:proofErr w:type="gramStart"/>
       <w:r>
@@ -841,7 +854,13 @@
         <w:rPr>
           <w:rFonts w:ascii="Times New Roman" w:hAnsi="Times New Roman" w:cs="Times New Roman"/>
         </w:rPr>
-        <w:t>infojobs</w:t>
+        <w:t>I</w:t>
+      </w:r>
+      <w:r>
+        <w:rPr>
+          <w:rFonts w:ascii="Times New Roman" w:hAnsi="Times New Roman" w:cs="Times New Roman"/>
+        </w:rPr>
+        <w:t>nfojobs</w:t>
       </w:r>
       <w:proofErr w:type="spellEnd"/>
       <w:r>
@@ -998,20 +1017,18 @@
         </w:rPr>
         <w:t xml:space="preserve">Figura 7 – Imagem contendo os benefícios exclusivos dos funcionários da </w:t>
       </w:r>
-      <w:proofErr w:type="spellStart"/>
       <w:proofErr w:type="gramStart"/>
       <w:r>
         <w:rPr>
           <w:rFonts w:ascii="Times New Roman" w:hAnsi="Times New Roman" w:cs="Times New Roman"/>
         </w:rPr>
-        <w:t>locaweb</w:t>
-      </w:r>
-      <w:proofErr w:type="spellEnd"/>
-      <w:r>
-        <w:rPr>
-          <w:rFonts w:ascii="Times New Roman" w:hAnsi="Times New Roman" w:cs="Times New Roman"/>
-        </w:rPr>
-        <w:t xml:space="preserve"> .</w:t>
+        <w:t>L</w:t>
+      </w:r>
+      <w:r>
+        <w:rPr>
+          <w:rFonts w:ascii="Times New Roman" w:hAnsi="Times New Roman" w:cs="Times New Roman"/>
+        </w:rPr>
+        <w:t>ocaweb .</w:t>
       </w:r>
       <w:proofErr w:type="gramEnd"/>
       <w:r>
@@ -2986,9 +3003,9 @@
           <w:rFonts w:ascii="Times New Roman" w:hAnsi="Times New Roman" w:cs="Times New Roman"/>
         </w:rPr>
         <w:sectPr>
-          <w:headerReference w:type="even" r:id="rId7"/>
-          <w:headerReference w:type="default" r:id="rId8"/>
-          <w:headerReference w:type="first" r:id="rId9"/>
+          <w:headerReference w:type="even" r:id="rId8"/>
+          <w:headerReference w:type="default" r:id="rId9"/>
+          <w:headerReference w:type="first" r:id="rId10"/>
           <w:pgSz w:w="11906" w:h="16838"/>
           <w:pgMar w:top="1403" w:right="1302" w:bottom="1943" w:left="1488" w:header="720" w:footer="720" w:gutter="0"/>
           <w:cols w:space="720"/>
@@ -3066,35 +3083,7 @@
         <w:rPr>
           <w:rFonts w:ascii="Times New Roman" w:hAnsi="Times New Roman" w:cs="Times New Roman"/>
         </w:rPr>
-        <w:t xml:space="preserve">Avaliaremos também o quanto a empresa é engajada para contratação de perfis que fogem do “padrão”, o quanto a empresa está disposta a incluir no seu quadro de funcionários equipes diversas, trabalhando também os temas de Diversidade e Inclusão de minorias: sejam funcionários </w:t>
-      </w:r>
-      <w:proofErr w:type="spellStart"/>
-      <w:r>
-        <w:rPr>
-          <w:rFonts w:ascii="Times New Roman" w:hAnsi="Times New Roman" w:cs="Times New Roman"/>
-        </w:rPr>
-        <w:t>PCDs</w:t>
-      </w:r>
-      <w:proofErr w:type="spellEnd"/>
-      <w:r>
-        <w:rPr>
-          <w:rFonts w:ascii="Times New Roman" w:hAnsi="Times New Roman" w:cs="Times New Roman"/>
-        </w:rPr>
-        <w:t xml:space="preserve"> (pessoas com deficiência, </w:t>
-      </w:r>
-      <w:proofErr w:type="spellStart"/>
-      <w:r>
-        <w:rPr>
-          <w:rFonts w:ascii="Times New Roman" w:hAnsi="Times New Roman" w:cs="Times New Roman"/>
-        </w:rPr>
-        <w:t>LGBTs</w:t>
-      </w:r>
-      <w:proofErr w:type="spellEnd"/>
-      <w:r>
-        <w:rPr>
-          <w:rFonts w:ascii="Times New Roman" w:hAnsi="Times New Roman" w:cs="Times New Roman"/>
-        </w:rPr>
-        <w:t>, mulheres e pessoas negras); grupos estes que não encontram tanta facilidade para adentrar o mercado de trabalho brasileiro. Este tema nunca esteve tão em voga no mercado atual como empresas lançando programas de trainees exclusivos para pessoas negras.</w:t>
+        <w:t>Avaliaremos também o quanto a empresa é engajada para contratação de perfis que fogem do “padrão”, o quanto a empresa está disposta a incluir no seu quadro de funcionários equipes diversas, trabalhando também os temas de Diversidade e Inclusão de minorias: sejam funcionários PCDs (pessoas com deficiência, LGBTs, mulheres e pessoas negras); grupos estes que não encontram tanta facilidade para adentrar o mercado de trabalho brasileiro. Este tema nunca esteve tão em voga no mercado atual como empresas lançando programas de trainees exclusivos para pessoas negras.</w:t>
       </w:r>
     </w:p>
     <w:p>
@@ -3184,21 +3173,51 @@
         <w:rPr>
           <w:rFonts w:ascii="Times New Roman" w:hAnsi="Times New Roman" w:cs="Times New Roman"/>
         </w:rPr>
-        <w:t xml:space="preserve"> que havia iniciado em 2008 e assim, nasce em 2010, o segundo data center da empresa é criado em São Paulo em sua sede principal com capacidade para 25 mil servidores apresentando soluções de Cloud </w:t>
+        <w:t xml:space="preserve"> que havia iniciado em 2008 e assim, nasce em 2010, o segundo data center da empresa é criado em São Paulo em sua sede principal com capacidade para 25 mil servidores apresentando soluções de </w:t>
+      </w:r>
+      <w:r>
+        <w:rPr>
+          <w:rFonts w:ascii="Times New Roman" w:hAnsi="Times New Roman" w:cs="Times New Roman"/>
+        </w:rPr>
+        <w:t>c</w:t>
+      </w:r>
+      <w:r>
+        <w:rPr>
+          <w:rFonts w:ascii="Times New Roman" w:hAnsi="Times New Roman" w:cs="Times New Roman"/>
+        </w:rPr>
+        <w:t xml:space="preserve">loud </w:t>
       </w:r>
       <w:proofErr w:type="spellStart"/>
       <w:r>
         <w:rPr>
           <w:rFonts w:ascii="Times New Roman" w:hAnsi="Times New Roman" w:cs="Times New Roman"/>
         </w:rPr>
-        <w:t>Computing</w:t>
+        <w:t>c</w:t>
+      </w:r>
+      <w:r>
+        <w:rPr>
+          <w:rFonts w:ascii="Times New Roman" w:hAnsi="Times New Roman" w:cs="Times New Roman"/>
+        </w:rPr>
+        <w:t>omputing</w:t>
       </w:r>
       <w:proofErr w:type="spellEnd"/>
       <w:r>
         <w:rPr>
           <w:rFonts w:ascii="Times New Roman" w:hAnsi="Times New Roman" w:cs="Times New Roman"/>
         </w:rPr>
-        <w:t>, Outsourcing e serviços dedicados, com foco no segmento corporativo.</w:t>
+        <w:t xml:space="preserve">, </w:t>
+      </w:r>
+      <w:r>
+        <w:rPr>
+          <w:rFonts w:ascii="Times New Roman" w:hAnsi="Times New Roman" w:cs="Times New Roman"/>
+        </w:rPr>
+        <w:t>o</w:t>
+      </w:r>
+      <w:r>
+        <w:rPr>
+          <w:rFonts w:ascii="Times New Roman" w:hAnsi="Times New Roman" w:cs="Times New Roman"/>
+        </w:rPr>
+        <w:t>utsourcing e serviços dedicados, com foco no segmento corporativo.</w:t>
       </w:r>
     </w:p>
     <w:p>
@@ -3294,7 +3313,6 @@
       <w:pPr>
         <w:spacing w:after="115" w:line="297" w:lineRule="auto"/>
         <w:ind w:left="12" w:right="0" w:firstLine="733"/>
-        <w:jc w:val="left"/>
         <w:rPr>
           <w:rFonts w:ascii="Times New Roman" w:hAnsi="Times New Roman" w:cs="Times New Roman"/>
         </w:rPr>
@@ -3366,7 +3384,6 @@
       <w:pPr>
         <w:spacing w:after="0" w:line="297" w:lineRule="auto"/>
         <w:ind w:left="12" w:right="0" w:firstLine="733"/>
-        <w:jc w:val="left"/>
         <w:rPr>
           <w:rFonts w:ascii="Times New Roman" w:hAnsi="Times New Roman" w:cs="Times New Roman"/>
         </w:rPr>
@@ -3406,7 +3423,7 @@
                     <pic:cNvPicPr/>
                   </pic:nvPicPr>
                   <pic:blipFill>
-                    <a:blip r:embed="rId10"/>
+                    <a:blip r:embed="rId11"/>
                     <a:stretch>
                       <a:fillRect/>
                     </a:stretch>
@@ -3449,9 +3466,9 @@
           <w:rFonts w:ascii="Times New Roman" w:hAnsi="Times New Roman" w:cs="Times New Roman"/>
         </w:rPr>
         <w:sectPr>
-          <w:headerReference w:type="even" r:id="rId11"/>
-          <w:headerReference w:type="default" r:id="rId12"/>
-          <w:headerReference w:type="first" r:id="rId13"/>
+          <w:headerReference w:type="even" r:id="rId12"/>
+          <w:headerReference w:type="default" r:id="rId13"/>
+          <w:headerReference w:type="first" r:id="rId14"/>
           <w:pgSz w:w="11906" w:h="16838"/>
           <w:pgMar w:top="1403" w:right="1314" w:bottom="2200" w:left="1477" w:header="641" w:footer="720" w:gutter="0"/>
           <w:pgNumType w:start="6"/>
@@ -3491,100 +3508,84 @@
         <w:rPr>
           <w:rFonts w:ascii="Times New Roman" w:hAnsi="Times New Roman" w:cs="Times New Roman"/>
         </w:rPr>
-        <w:t xml:space="preserve">A Locaweb em si podemos dizer que é a empresa mãe de todas as outras Unidades de Negócio, ela foi o start da empresa e é voltada principalmente para soluções de </w:t>
+        <w:t xml:space="preserve">A Locaweb em si podemos dizer que é a empresa mãe de todas as outras Unidades de Negócio, ela foi o start da empresa e é voltada principalmente para soluções de hosting, cloud </w:t>
       </w:r>
       <w:proofErr w:type="spellStart"/>
       <w:r>
         <w:rPr>
           <w:rFonts w:ascii="Times New Roman" w:hAnsi="Times New Roman" w:cs="Times New Roman"/>
         </w:rPr>
-        <w:t>hosting</w:t>
+        <w:t>computing</w:t>
       </w:r>
       <w:proofErr w:type="spellEnd"/>
       <w:r>
         <w:rPr>
           <w:rFonts w:ascii="Times New Roman" w:hAnsi="Times New Roman" w:cs="Times New Roman"/>
         </w:rPr>
-        <w:t xml:space="preserve">, cloud </w:t>
+        <w:t xml:space="preserve">, criação de sites através da sua plataforma </w:t>
       </w:r>
       <w:proofErr w:type="spellStart"/>
       <w:r>
         <w:rPr>
           <w:rFonts w:ascii="Times New Roman" w:hAnsi="Times New Roman" w:cs="Times New Roman"/>
         </w:rPr>
-        <w:t>computing</w:t>
+        <w:t>drag</w:t>
       </w:r>
       <w:proofErr w:type="spellEnd"/>
       <w:r>
         <w:rPr>
           <w:rFonts w:ascii="Times New Roman" w:hAnsi="Times New Roman" w:cs="Times New Roman"/>
         </w:rPr>
-        <w:t xml:space="preserve">, criação de sites através da sua plataforma </w:t>
+        <w:t xml:space="preserve"> e </w:t>
       </w:r>
       <w:proofErr w:type="spellStart"/>
       <w:r>
         <w:rPr>
           <w:rFonts w:ascii="Times New Roman" w:hAnsi="Times New Roman" w:cs="Times New Roman"/>
         </w:rPr>
-        <w:t>drag</w:t>
+        <w:t>drop</w:t>
       </w:r>
       <w:proofErr w:type="spellEnd"/>
       <w:r>
         <w:rPr>
           <w:rFonts w:ascii="Times New Roman" w:hAnsi="Times New Roman" w:cs="Times New Roman"/>
         </w:rPr>
-        <w:t xml:space="preserve"> e </w:t>
+        <w:t xml:space="preserve">, serviços para loja virtual (pequenos empreendedores), soluções de </w:t>
       </w:r>
       <w:proofErr w:type="spellStart"/>
       <w:r>
         <w:rPr>
           <w:rFonts w:ascii="Times New Roman" w:hAnsi="Times New Roman" w:cs="Times New Roman"/>
         </w:rPr>
-        <w:t>drop</w:t>
+        <w:t>email</w:t>
       </w:r>
       <w:proofErr w:type="spellEnd"/>
       <w:r>
         <w:rPr>
           <w:rFonts w:ascii="Times New Roman" w:hAnsi="Times New Roman" w:cs="Times New Roman"/>
         </w:rPr>
-        <w:t xml:space="preserve">, serviços para loja virtual (pequenos empreendedores), soluções de </w:t>
+        <w:t xml:space="preserve"> corporativas, marketing digital (pequenos empreendedores) e soluções para produtividade como plataforma G </w:t>
       </w:r>
       <w:proofErr w:type="spellStart"/>
       <w:r>
         <w:rPr>
           <w:rFonts w:ascii="Times New Roman" w:hAnsi="Times New Roman" w:cs="Times New Roman"/>
         </w:rPr>
-        <w:t>email</w:t>
+        <w:t>Suite</w:t>
       </w:r>
       <w:proofErr w:type="spellEnd"/>
       <w:r>
         <w:rPr>
           <w:rFonts w:ascii="Times New Roman" w:hAnsi="Times New Roman" w:cs="Times New Roman"/>
         </w:rPr>
-        <w:t xml:space="preserve"> corporativas, marketing digital (pequenos empreendedores) e soluções para produtividade como plataforma G </w:t>
-      </w:r>
-      <w:proofErr w:type="spellStart"/>
-      <w:r>
-        <w:rPr>
-          <w:rFonts w:ascii="Times New Roman" w:hAnsi="Times New Roman" w:cs="Times New Roman"/>
-        </w:rPr>
-        <w:t>Suite</w:t>
-      </w:r>
-      <w:proofErr w:type="spellEnd"/>
-      <w:r>
-        <w:rPr>
-          <w:rFonts w:ascii="Times New Roman" w:hAnsi="Times New Roman" w:cs="Times New Roman"/>
-        </w:rPr>
         <w:t xml:space="preserve">, telefonia VoIP e gestão de atendimento. </w:t>
       </w:r>
-      <w:proofErr w:type="gramStart"/>
-      <w:r>
-        <w:rPr>
-          <w:rFonts w:ascii="Times New Roman" w:hAnsi="Times New Roman" w:cs="Times New Roman"/>
-        </w:rPr>
-        <w:t>Nesta unidades</w:t>
-      </w:r>
-      <w:proofErr w:type="gramEnd"/>
+      <w:r>
+        <w:rPr>
+          <w:rFonts w:ascii="Times New Roman" w:hAnsi="Times New Roman" w:cs="Times New Roman"/>
+        </w:rPr>
+        <w:t>Nestas unidades</w:t>
+      </w:r>
       <w:r>
         <w:rPr>
           <w:rFonts w:ascii="Times New Roman" w:hAnsi="Times New Roman" w:cs="Times New Roman"/>
@@ -3647,7 +3648,7 @@
                     <pic:cNvPicPr/>
                   </pic:nvPicPr>
                   <pic:blipFill>
-                    <a:blip r:embed="rId14"/>
+                    <a:blip r:embed="rId15"/>
                     <a:stretch>
                       <a:fillRect/>
                     </a:stretch>
@@ -3706,7 +3707,6 @@
       <w:pPr>
         <w:spacing w:after="115" w:line="297" w:lineRule="auto"/>
         <w:ind w:left="12" w:right="0" w:firstLine="0"/>
-        <w:jc w:val="left"/>
         <w:rPr>
           <w:rFonts w:ascii="Times New Roman" w:hAnsi="Times New Roman" w:cs="Times New Roman"/>
         </w:rPr>
@@ -3782,7 +3782,7 @@
     <w:p/>
     <w:p>
       <w:pPr>
-        <w:spacing w:line="216" w:lineRule="auto"/>
+        <w:spacing w:line="240" w:lineRule="auto"/>
         <w:ind w:left="12" w:right="30" w:firstLine="696"/>
         <w:rPr>
           <w:rFonts w:ascii="Times New Roman" w:hAnsi="Times New Roman" w:cs="Times New Roman"/>
@@ -3823,7 +3823,7 @@
                     <pic:cNvPicPr/>
                   </pic:nvPicPr>
                   <pic:blipFill>
-                    <a:blip r:embed="rId15" cstate="print">
+                    <a:blip r:embed="rId16" cstate="print">
                       <a:extLst>
                         <a:ext uri="{28A0092B-C50C-407E-A947-70E740481C1C}">
                           <a14:useLocalDpi xmlns:a14="http://schemas.microsoft.com/office/drawing/2010/main" val="0"/>
@@ -3883,15 +3883,12 @@
         </w:rPr>
         <w:t>, ela conta com unidades nas cidades de Marília, São Paulo e também Curitiba. Ela nasce em 2003 com o crescimento da Locaweb e</w:t>
       </w:r>
-    </w:p>
-    <w:p>
-      <w:pPr>
-        <w:spacing w:after="3"/>
-        <w:ind w:left="12" w:right="30" w:firstLine="0"/>
-        <w:rPr>
-          <w:rFonts w:ascii="Times New Roman" w:hAnsi="Times New Roman" w:cs="Times New Roman"/>
-        </w:rPr>
-      </w:pPr>
+      <w:r>
+        <w:rPr>
+          <w:rFonts w:ascii="Times New Roman" w:hAnsi="Times New Roman" w:cs="Times New Roman"/>
+        </w:rPr>
+        <w:t xml:space="preserve"> </w:t>
+      </w:r>
       <w:r>
         <w:rPr>
           <w:rFonts w:ascii="Times New Roman" w:hAnsi="Times New Roman" w:cs="Times New Roman"/>
@@ -3901,7 +3898,7 @@
     </w:p>
     <w:p>
       <w:pPr>
-        <w:spacing w:after="339"/>
+        <w:spacing w:after="339" w:line="240" w:lineRule="auto"/>
         <w:ind w:left="12" w:right="30" w:firstLine="0"/>
         <w:rPr>
           <w:rFonts w:ascii="Times New Roman" w:hAnsi="Times New Roman" w:cs="Times New Roman"/>
@@ -3934,7 +3931,7 @@
           <w:ilvl w:val="0"/>
           <w:numId w:val="2"/>
         </w:numPr>
-        <w:spacing w:after="237"/>
+        <w:spacing w:after="237" w:line="240" w:lineRule="auto"/>
         <w:ind w:right="30" w:hanging="237"/>
         <w:rPr>
           <w:rFonts w:ascii="Times New Roman" w:hAnsi="Times New Roman" w:cs="Times New Roman"/>
@@ -3953,7 +3950,7 @@
           <w:ilvl w:val="0"/>
           <w:numId w:val="2"/>
         </w:numPr>
-        <w:spacing w:after="237"/>
+        <w:spacing w:after="237" w:line="240" w:lineRule="auto"/>
         <w:ind w:right="30" w:hanging="237"/>
         <w:rPr>
           <w:rFonts w:ascii="Times New Roman" w:hAnsi="Times New Roman" w:cs="Times New Roman"/>
@@ -3973,6 +3970,7 @@
           <w:ilvl w:val="0"/>
           <w:numId w:val="2"/>
         </w:numPr>
+        <w:spacing w:line="240" w:lineRule="auto"/>
         <w:ind w:right="30" w:hanging="237"/>
         <w:rPr>
           <w:rFonts w:ascii="Times New Roman" w:hAnsi="Times New Roman" w:cs="Times New Roman"/>
@@ -4005,7 +4003,7 @@
           <w:ilvl w:val="0"/>
           <w:numId w:val="2"/>
         </w:numPr>
-        <w:spacing w:after="238"/>
+        <w:spacing w:after="238" w:line="240" w:lineRule="auto"/>
         <w:ind w:right="30" w:hanging="237"/>
         <w:rPr>
           <w:rFonts w:ascii="Times New Roman" w:hAnsi="Times New Roman" w:cs="Times New Roman"/>
@@ -4038,7 +4036,7 @@
           <w:ilvl w:val="0"/>
           <w:numId w:val="2"/>
         </w:numPr>
-        <w:spacing w:after="511" w:line="259" w:lineRule="auto"/>
+        <w:spacing w:after="511" w:line="240" w:lineRule="auto"/>
         <w:ind w:right="30" w:hanging="237"/>
         <w:rPr>
           <w:rFonts w:ascii="Times New Roman" w:hAnsi="Times New Roman" w:cs="Times New Roman"/>
@@ -4106,7 +4104,7 @@
                     <pic:cNvPicPr/>
                   </pic:nvPicPr>
                   <pic:blipFill>
-                    <a:blip r:embed="rId16"/>
+                    <a:blip r:embed="rId17"/>
                     <a:stretch>
                       <a:fillRect/>
                     </a:stretch>
@@ -4146,15 +4144,12 @@
         </w:rPr>
         <w:t>, adquirida pela Locaweb em 2018 é uma Unidade de Negócio exclusiva para pagamento digitais, voltada em soluções para e-commerce poderem implementar em seus negócios diferentes soluções para pagamentos online, conta com dois produtos</w:t>
       </w:r>
-    </w:p>
-    <w:p>
-      <w:pPr>
-        <w:spacing w:after="451"/>
-        <w:ind w:left="12" w:right="30" w:firstLine="6"/>
-        <w:rPr>
-          <w:rFonts w:ascii="Times New Roman" w:hAnsi="Times New Roman" w:cs="Times New Roman"/>
-        </w:rPr>
-      </w:pPr>
+      <w:r>
+        <w:rPr>
+          <w:rFonts w:ascii="Times New Roman" w:hAnsi="Times New Roman" w:cs="Times New Roman"/>
+        </w:rPr>
+        <w:t xml:space="preserve"> </w:t>
+      </w:r>
       <w:r>
         <w:rPr>
           <w:rFonts w:ascii="Times New Roman" w:hAnsi="Times New Roman" w:cs="Times New Roman"/>
@@ -4189,6 +4184,15 @@
         </w:rPr>
         <w:t>, startups, autônomos e desenvolvedores.</w:t>
       </w:r>
+    </w:p>
+    <w:p>
+      <w:pPr>
+        <w:spacing w:after="0"/>
+        <w:ind w:left="12" w:right="30"/>
+        <w:rPr>
+          <w:rFonts w:ascii="Times New Roman" w:hAnsi="Times New Roman" w:cs="Times New Roman"/>
+        </w:rPr>
+      </w:pPr>
     </w:p>
     <w:p>
       <w:pPr>
@@ -4251,7 +4255,7 @@
                     <pic:cNvPicPr/>
                   </pic:nvPicPr>
                   <pic:blipFill>
-                    <a:blip r:embed="rId17"/>
+                    <a:blip r:embed="rId18"/>
                     <a:stretch>
                       <a:fillRect/>
                     </a:stretch>
@@ -4291,14 +4295,12 @@
         </w:rPr>
         <w:t xml:space="preserve"> Marketing Cloud, empresa adquirida em 2013 pela Locaweb é voltada para o mercado de marketing digital ou como eles mesmos denominam Marketing Cloud. Baseada em três pilares principais: Compreenda, Personalize e Engaje ela trabalha com empresas e marcas com atuação digital principalmente e-commerce para alavancar</w:t>
       </w:r>
-    </w:p>
-    <w:p>
-      <w:pPr>
-        <w:ind w:left="12" w:right="30" w:firstLine="0"/>
-        <w:rPr>
-          <w:rFonts w:ascii="Times New Roman" w:hAnsi="Times New Roman" w:cs="Times New Roman"/>
-        </w:rPr>
-      </w:pPr>
+      <w:r>
+        <w:rPr>
+          <w:rFonts w:ascii="Times New Roman" w:hAnsi="Times New Roman" w:cs="Times New Roman"/>
+        </w:rPr>
+        <w:t xml:space="preserve"> </w:t>
+      </w:r>
       <w:r>
         <w:rPr>
           <w:rFonts w:ascii="Times New Roman" w:hAnsi="Times New Roman" w:cs="Times New Roman"/>
@@ -4408,7 +4410,7 @@
                     <pic:cNvPicPr/>
                   </pic:nvPicPr>
                   <pic:blipFill>
-                    <a:blip r:embed="rId18" cstate="print">
+                    <a:blip r:embed="rId19" cstate="print">
                       <a:extLst>
                         <a:ext uri="{28A0092B-C50C-407E-A947-70E740481C1C}">
                           <a14:useLocalDpi xmlns:a14="http://schemas.microsoft.com/office/drawing/2010/main" val="0"/>
@@ -4495,45 +4497,39 @@
     <w:p>
       <w:pPr>
         <w:spacing w:after="6"/>
-        <w:ind w:left="12" w:right="30" w:firstLine="2256"/>
-        <w:rPr>
-          <w:rFonts w:ascii="Times New Roman" w:hAnsi="Times New Roman" w:cs="Times New Roman"/>
-        </w:rPr>
-      </w:pPr>
-      <w:r>
-        <w:rPr>
-          <w:rFonts w:ascii="Times New Roman" w:hAnsi="Times New Roman" w:cs="Times New Roman"/>
-        </w:rPr>
-        <w:t xml:space="preserve">A própria empresa, restaurante e afins gerando seu </w:t>
-      </w:r>
-      <w:proofErr w:type="gramStart"/>
-      <w:r>
-        <w:rPr>
-          <w:rFonts w:ascii="Times New Roman" w:hAnsi="Times New Roman" w:cs="Times New Roman"/>
-        </w:rPr>
-        <w:t>próprio  app</w:t>
-      </w:r>
-      <w:proofErr w:type="gramEnd"/>
-      <w:r>
-        <w:rPr>
-          <w:rFonts w:ascii="Times New Roman" w:hAnsi="Times New Roman" w:cs="Times New Roman"/>
-        </w:rPr>
-        <w:t xml:space="preserve"> de vendas com a ajuda da Delivery Direto não há a necessidade</w:t>
-      </w:r>
-    </w:p>
-    <w:p>
-      <w:pPr>
-        <w:ind w:left="12" w:right="30" w:firstLine="0"/>
-        <w:rPr>
-          <w:rFonts w:ascii="Times New Roman" w:hAnsi="Times New Roman" w:cs="Times New Roman"/>
-        </w:rPr>
-      </w:pPr>
+        <w:ind w:left="12" w:right="30" w:firstLine="697"/>
+        <w:rPr>
+          <w:rFonts w:ascii="Times New Roman" w:hAnsi="Times New Roman" w:cs="Times New Roman"/>
+        </w:rPr>
+      </w:pPr>
+      <w:r>
+        <w:rPr>
+          <w:rFonts w:ascii="Times New Roman" w:hAnsi="Times New Roman" w:cs="Times New Roman"/>
+        </w:rPr>
+        <w:lastRenderedPageBreak/>
+        <w:t>A própria empresa, restaurante e afins gerando seu próprio app de vendas com a ajuda da Delivery Direto não há a necessidade</w:t>
+      </w:r>
+      <w:r>
+        <w:rPr>
+          <w:rFonts w:ascii="Times New Roman" w:hAnsi="Times New Roman" w:cs="Times New Roman"/>
+        </w:rPr>
+        <w:t xml:space="preserve"> </w:t>
+      </w:r>
       <w:r>
         <w:rPr>
           <w:rFonts w:ascii="Times New Roman" w:hAnsi="Times New Roman" w:cs="Times New Roman"/>
         </w:rPr>
         <w:t>de pagar a comissão por pedido para a outras plataformas. Contém soluções desde a criação do app próprio do seu negócio como formas de aumento de vendas, organização do delivery, fidelização de clientes através do app próprio e ainda facilidades para a gestão interna.</w:t>
       </w:r>
+    </w:p>
+    <w:p>
+      <w:pPr>
+        <w:spacing w:after="6"/>
+        <w:ind w:left="12" w:right="30" w:firstLine="697"/>
+        <w:rPr>
+          <w:rFonts w:ascii="Times New Roman" w:hAnsi="Times New Roman" w:cs="Times New Roman"/>
+        </w:rPr>
+      </w:pPr>
     </w:p>
     <w:p>
       <w:pPr>
@@ -4954,7 +4950,6 @@
       <w:pPr>
         <w:spacing w:after="115" w:line="297" w:lineRule="auto"/>
         <w:ind w:left="12" w:right="0" w:firstLine="733"/>
-        <w:jc w:val="left"/>
         <w:rPr>
           <w:rFonts w:ascii="Times New Roman" w:hAnsi="Times New Roman" w:cs="Times New Roman"/>
         </w:rPr>
@@ -4984,7 +4979,6 @@
       <w:pPr>
         <w:spacing w:after="115" w:line="297" w:lineRule="auto"/>
         <w:ind w:left="12" w:right="0" w:firstLine="733"/>
-        <w:jc w:val="left"/>
         <w:rPr>
           <w:rFonts w:ascii="Times New Roman" w:hAnsi="Times New Roman" w:cs="Times New Roman"/>
         </w:rPr>
@@ -5203,7 +5197,6 @@
       <w:pPr>
         <w:spacing w:after="115" w:line="297" w:lineRule="auto"/>
         <w:ind w:left="12" w:right="0" w:firstLine="733"/>
-        <w:jc w:val="left"/>
         <w:rPr>
           <w:rFonts w:ascii="Times New Roman" w:hAnsi="Times New Roman" w:cs="Times New Roman"/>
         </w:rPr>
@@ -5218,6 +5211,15 @@
     </w:p>
     <w:p>
       <w:pPr>
+        <w:spacing w:after="115" w:line="297" w:lineRule="auto"/>
+        <w:ind w:left="12" w:right="0" w:firstLine="733"/>
+        <w:rPr>
+          <w:rFonts w:ascii="Times New Roman" w:hAnsi="Times New Roman" w:cs="Times New Roman"/>
+        </w:rPr>
+      </w:pPr>
+    </w:p>
+    <w:p>
+      <w:pPr>
         <w:pStyle w:val="Ttulo2"/>
         <w:ind w:left="749" w:hanging="737"/>
         <w:rPr>
@@ -5275,7 +5277,6 @@
       <w:pPr>
         <w:spacing w:after="115" w:line="297" w:lineRule="auto"/>
         <w:ind w:left="12" w:right="0" w:firstLine="733"/>
-        <w:jc w:val="left"/>
         <w:rPr>
           <w:rFonts w:ascii="Times New Roman" w:hAnsi="Times New Roman" w:cs="Times New Roman"/>
         </w:rPr>
@@ -5515,6 +5516,7 @@
         <w:rPr>
           <w:rFonts w:ascii="Times New Roman" w:hAnsi="Times New Roman" w:cs="Times New Roman"/>
         </w:rPr>
+        <w:lastRenderedPageBreak/>
         <w:t>Treinamento</w:t>
       </w:r>
     </w:p>
@@ -5531,7 +5533,6 @@
         <w:rPr>
           <w:rFonts w:ascii="Times New Roman" w:hAnsi="Times New Roman" w:cs="Times New Roman"/>
         </w:rPr>
-        <w:lastRenderedPageBreak/>
         <w:t>Métricas do time de atendimento</w:t>
       </w:r>
       <w:bookmarkEnd w:id="15"/>
@@ -5589,21 +5590,7 @@
         <w:rPr>
           <w:rFonts w:ascii="Times New Roman" w:hAnsi="Times New Roman" w:cs="Times New Roman"/>
         </w:rPr>
-        <w:t xml:space="preserve"> </w:t>
-      </w:r>
-      <w:proofErr w:type="spellStart"/>
-      <w:r>
-        <w:rPr>
-          <w:rFonts w:ascii="Times New Roman" w:hAnsi="Times New Roman" w:cs="Times New Roman"/>
-        </w:rPr>
-        <w:t>Call</w:t>
-      </w:r>
-      <w:proofErr w:type="spellEnd"/>
-      <w:r>
-        <w:rPr>
-          <w:rFonts w:ascii="Times New Roman" w:hAnsi="Times New Roman" w:cs="Times New Roman"/>
-        </w:rPr>
-        <w:t xml:space="preserve"> </w:t>
+        <w:t xml:space="preserve"> Call </w:t>
       </w:r>
       <w:proofErr w:type="spellStart"/>
       <w:r>
@@ -5656,7 +5643,6 @@
       <w:pPr>
         <w:spacing w:after="115" w:line="297" w:lineRule="auto"/>
         <w:ind w:left="12" w:right="0" w:firstLine="733"/>
-        <w:jc w:val="left"/>
         <w:rPr>
           <w:rFonts w:ascii="Times New Roman" w:hAnsi="Times New Roman" w:cs="Times New Roman"/>
         </w:rPr>
@@ -5716,9 +5702,9 @@
           <w:rFonts w:ascii="Times New Roman" w:hAnsi="Times New Roman" w:cs="Times New Roman"/>
         </w:rPr>
         <w:sectPr>
-          <w:headerReference w:type="even" r:id="rId19"/>
-          <w:headerReference w:type="default" r:id="rId20"/>
-          <w:headerReference w:type="first" r:id="rId21"/>
+          <w:headerReference w:type="even" r:id="rId20"/>
+          <w:headerReference w:type="default" r:id="rId21"/>
+          <w:headerReference w:type="first" r:id="rId22"/>
           <w:pgSz w:w="11906" w:h="16838"/>
           <w:pgMar w:top="1403" w:right="1301" w:bottom="1530" w:left="1461" w:header="641" w:footer="720" w:gutter="0"/>
           <w:cols w:space="720"/>
@@ -5765,7 +5751,6 @@
       <w:pPr>
         <w:spacing w:after="454" w:line="297" w:lineRule="auto"/>
         <w:ind w:left="12" w:right="0" w:firstLine="733"/>
-        <w:jc w:val="left"/>
         <w:rPr>
           <w:rFonts w:ascii="Times New Roman" w:hAnsi="Times New Roman" w:cs="Times New Roman"/>
         </w:rPr>
@@ -5776,14 +5761,12 @@
         </w:rPr>
         <w:t xml:space="preserve">Essa seção tem como objetivo detalhar e ilustrar ao máximo o formato do processo de recrutamento realizado pela Locaweb, passando por todos seus estágios de seu processo seletivo até chegar </w:t>
       </w:r>
-      <w:proofErr w:type="gramStart"/>
-      <w:r>
-        <w:rPr>
-          <w:rFonts w:ascii="Times New Roman" w:hAnsi="Times New Roman" w:cs="Times New Roman"/>
-        </w:rPr>
-        <w:t>a</w:t>
-      </w:r>
-      <w:proofErr w:type="gramEnd"/>
+      <w:r>
+        <w:rPr>
+          <w:rFonts w:ascii="Times New Roman" w:hAnsi="Times New Roman" w:cs="Times New Roman"/>
+        </w:rPr>
+        <w:t>à</w:t>
+      </w:r>
       <w:r>
         <w:rPr>
           <w:rFonts w:ascii="Times New Roman" w:hAnsi="Times New Roman" w:cs="Times New Roman"/>
@@ -5822,62 +5805,73 @@
         </w:rPr>
         <w:t xml:space="preserve">A empresa tem foco maior de recrutamento pela internet e outros meios digitais, incluindo redes sociais, podendo ser possível encontrar diversas oportunidades para os mais variados cargos em sites de anúncios de vagas como </w:t>
       </w:r>
+      <w:r>
+        <w:rPr>
+          <w:rFonts w:ascii="Times New Roman" w:hAnsi="Times New Roman" w:cs="Times New Roman"/>
+        </w:rPr>
+        <w:t>LinkedIn</w:t>
+      </w:r>
+      <w:r>
+        <w:rPr>
+          <w:rFonts w:ascii="Times New Roman" w:hAnsi="Times New Roman" w:cs="Times New Roman"/>
+        </w:rPr>
+        <w:t xml:space="preserve">, </w:t>
+      </w:r>
       <w:proofErr w:type="spellStart"/>
       <w:r>
         <w:rPr>
           <w:rFonts w:ascii="Times New Roman" w:hAnsi="Times New Roman" w:cs="Times New Roman"/>
         </w:rPr>
-        <w:t>linkedin</w:t>
+        <w:t>I</w:t>
+      </w:r>
+      <w:r>
+        <w:rPr>
+          <w:rFonts w:ascii="Times New Roman" w:hAnsi="Times New Roman" w:cs="Times New Roman"/>
+        </w:rPr>
+        <w:t>nfojobs</w:t>
       </w:r>
       <w:proofErr w:type="spellEnd"/>
       <w:r>
         <w:rPr>
           <w:rFonts w:ascii="Times New Roman" w:hAnsi="Times New Roman" w:cs="Times New Roman"/>
         </w:rPr>
-        <w:t xml:space="preserve">, </w:t>
+        <w:t>, entre outras plataformas que listam as mais diversas oportunidades de emprego, bem como no próprio site da empresa (https://jobs.kenoby.com/</w:t>
       </w:r>
       <w:proofErr w:type="spellStart"/>
       <w:r>
         <w:rPr>
           <w:rFonts w:ascii="Times New Roman" w:hAnsi="Times New Roman" w:cs="Times New Roman"/>
         </w:rPr>
-        <w:t>infojobs</w:t>
+        <w:t>locaweb</w:t>
       </w:r>
       <w:proofErr w:type="spellEnd"/>
       <w:r>
         <w:rPr>
           <w:rFonts w:ascii="Times New Roman" w:hAnsi="Times New Roman" w:cs="Times New Roman"/>
         </w:rPr>
-        <w:t>, entre outras plataformas que listam as mais diversas oportunidades de emprego, bem como no próprio site da empresa (https://jobs.kenoby.com/</w:t>
-      </w:r>
-      <w:proofErr w:type="spellStart"/>
-      <w:r>
-        <w:rPr>
-          <w:rFonts w:ascii="Times New Roman" w:hAnsi="Times New Roman" w:cs="Times New Roman"/>
-        </w:rPr>
-        <w:t>locaweb</w:t>
-      </w:r>
-      <w:proofErr w:type="spellEnd"/>
-      <w:r>
-        <w:rPr>
-          <w:rFonts w:ascii="Times New Roman" w:hAnsi="Times New Roman" w:cs="Times New Roman"/>
-        </w:rPr>
         <w:t xml:space="preserve">), onde são listadas todas as vagas em aberto com detalhes do dia-a-dia, funções desempenhadas, localização, requisitos e benefícios. Com a vantagem de o contato ser direto e incluir espaço para o envio de currículo ou até mesmo contatar a empresa para tirar dúvidas e obter maiores informações. A sequência de imagens a seguir ilustra melhor a disposição das informações referentes as oportunidades oferecidas pela empresa e o que os </w:t>
       </w:r>
-      <w:proofErr w:type="spellStart"/>
-      <w:r>
-        <w:rPr>
-          <w:rFonts w:ascii="Times New Roman" w:hAnsi="Times New Roman" w:cs="Times New Roman"/>
-        </w:rPr>
-        <w:t>potênciais</w:t>
-      </w:r>
-      <w:proofErr w:type="spellEnd"/>
+      <w:r>
+        <w:rPr>
+          <w:rFonts w:ascii="Times New Roman" w:hAnsi="Times New Roman" w:cs="Times New Roman"/>
+        </w:rPr>
+        <w:t>potenciais</w:t>
+      </w:r>
       <w:r>
         <w:rPr>
           <w:rFonts w:ascii="Times New Roman" w:hAnsi="Times New Roman" w:cs="Times New Roman"/>
         </w:rPr>
         <w:t xml:space="preserve"> candidatos encontrarão ao realizarem suas buscas.</w:t>
       </w:r>
+    </w:p>
+    <w:p>
+      <w:pPr>
+        <w:spacing w:after="0"/>
+        <w:ind w:left="12" w:right="30"/>
+        <w:rPr>
+          <w:rFonts w:ascii="Times New Roman" w:hAnsi="Times New Roman" w:cs="Times New Roman"/>
+        </w:rPr>
+      </w:pPr>
     </w:p>
     <w:p>
       <w:pPr>
@@ -5907,7 +5901,7 @@
                     <pic:cNvPicPr/>
                   </pic:nvPicPr>
                   <pic:blipFill>
-                    <a:blip r:embed="rId22"/>
+                    <a:blip r:embed="rId23"/>
                     <a:stretch>
                       <a:fillRect/>
                     </a:stretch>
@@ -5981,7 +5975,7 @@
                     <pic:cNvPicPr/>
                   </pic:nvPicPr>
                   <pic:blipFill>
-                    <a:blip r:embed="rId23"/>
+                    <a:blip r:embed="rId24"/>
                     <a:stretch>
                       <a:fillRect/>
                     </a:stretch>
@@ -6040,20 +6034,27 @@
         </w:rPr>
         <w:t xml:space="preserve">Embora possua vagas listadas em várias plataformas distintas, é o website da </w:t>
       </w:r>
-      <w:proofErr w:type="spellStart"/>
-      <w:r>
-        <w:rPr>
-          <w:rFonts w:ascii="Times New Roman" w:hAnsi="Times New Roman" w:cs="Times New Roman"/>
-        </w:rPr>
-        <w:t>locaweb</w:t>
-      </w:r>
-      <w:proofErr w:type="spellEnd"/>
-      <w:r>
-        <w:rPr>
-          <w:rFonts w:ascii="Times New Roman" w:hAnsi="Times New Roman" w:cs="Times New Roman"/>
-        </w:rPr>
-        <w:t xml:space="preserve"> o local em que o candidato pode obter a melhor descrição e informações sobre os requisitos para desempenhar aquela função, o que esperar em sua rotina diária e descrição completa de todos os benefícios que pode receber caso seja contratado, além de um breve histórico da empresa. As imagens a seguir exemplificam o detalhamento das diversas vagas que podem ser encontradas no site da empresa.</w:t>
-      </w:r>
+      <w:r>
+        <w:rPr>
+          <w:rFonts w:ascii="Times New Roman" w:hAnsi="Times New Roman" w:cs="Times New Roman"/>
+        </w:rPr>
+        <w:t>L</w:t>
+      </w:r>
+      <w:r>
+        <w:rPr>
+          <w:rFonts w:ascii="Times New Roman" w:hAnsi="Times New Roman" w:cs="Times New Roman"/>
+        </w:rPr>
+        <w:t>ocaweb o local em que o candidato pode obter a melhor descrição e informações sobre os requisitos para desempenhar aquela função, o que esperar em sua rotina diária e descrição completa de todos os benefícios que pode receber caso seja contratado, além de um breve histórico da empresa. As imagens a seguir exemplificam o detalhamento das diversas vagas que podem ser encontradas no site da empresa.</w:t>
+      </w:r>
+    </w:p>
+    <w:p>
+      <w:pPr>
+        <w:spacing w:after="0"/>
+        <w:ind w:left="12" w:right="30"/>
+        <w:rPr>
+          <w:rFonts w:ascii="Times New Roman" w:hAnsi="Times New Roman" w:cs="Times New Roman"/>
+        </w:rPr>
+      </w:pPr>
     </w:p>
     <w:p>
       <w:pPr>
@@ -6083,7 +6084,7 @@
                     <pic:cNvPicPr/>
                   </pic:nvPicPr>
                   <pic:blipFill>
-                    <a:blip r:embed="rId24"/>
+                    <a:blip r:embed="rId25"/>
                     <a:stretch>
                       <a:fillRect/>
                     </a:stretch>
@@ -6149,7 +6150,7 @@
                     <pic:cNvPicPr/>
                   </pic:nvPicPr>
                   <pic:blipFill>
-                    <a:blip r:embed="rId25"/>
+                    <a:blip r:embed="rId26"/>
                     <a:stretch>
                       <a:fillRect/>
                     </a:stretch>
@@ -6214,7 +6215,7 @@
                     <pic:cNvPicPr/>
                   </pic:nvPicPr>
                   <pic:blipFill>
-                    <a:blip r:embed="rId26"/>
+                    <a:blip r:embed="rId27"/>
                     <a:stretch>
                       <a:fillRect/>
                     </a:stretch>
@@ -6279,7 +6280,7 @@
                     <pic:cNvPicPr/>
                   </pic:nvPicPr>
                   <pic:blipFill>
-                    <a:blip r:embed="rId27"/>
+                    <a:blip r:embed="rId28"/>
                     <a:stretch>
                       <a:fillRect/>
                     </a:stretch>
@@ -6376,7 +6377,13 @@
         <w:rPr>
           <w:rFonts w:ascii="Times New Roman" w:hAnsi="Times New Roman" w:cs="Times New Roman"/>
         </w:rPr>
-        <w:t>kenoby</w:t>
+        <w:t>K</w:t>
+      </w:r>
+      <w:r>
+        <w:rPr>
+          <w:rFonts w:ascii="Times New Roman" w:hAnsi="Times New Roman" w:cs="Times New Roman"/>
+        </w:rPr>
+        <w:t>enoby</w:t>
       </w:r>
       <w:proofErr w:type="spellEnd"/>
       <w:r>
@@ -6414,7 +6421,6 @@
       <w:pPr>
         <w:spacing w:after="115" w:line="297" w:lineRule="auto"/>
         <w:ind w:left="12" w:right="0" w:firstLine="733"/>
-        <w:jc w:val="left"/>
         <w:rPr>
           <w:rFonts w:ascii="Times New Roman" w:hAnsi="Times New Roman" w:cs="Times New Roman"/>
         </w:rPr>
@@ -6743,7 +6749,6 @@
       <w:pPr>
         <w:spacing w:after="454" w:line="297" w:lineRule="auto"/>
         <w:ind w:left="12" w:right="0" w:firstLine="733"/>
-        <w:jc w:val="left"/>
         <w:rPr>
           <w:rFonts w:ascii="Times New Roman" w:hAnsi="Times New Roman" w:cs="Times New Roman"/>
         </w:rPr>
@@ -6800,6 +6805,150 @@
         </w:rPr>
         <w:t>Esse tipo de teste tem como funcionalidade verificar um pouco da soft skills do candidato, verificar como se porta em determinada situações, habilidade de comunicação com os colegas de empresa, saber lidar em situações de conflito, contribuir com o crescimento da equipe e verificar se os valores da empresa são semelhantes com os do candidato.</w:t>
       </w:r>
+    </w:p>
+    <w:p>
+      <w:pPr>
+        <w:spacing w:after="115" w:line="297" w:lineRule="auto"/>
+        <w:ind w:left="12" w:right="0" w:firstLine="733"/>
+        <w:rPr>
+          <w:rFonts w:ascii="Times New Roman" w:hAnsi="Times New Roman" w:cs="Times New Roman"/>
+        </w:rPr>
+      </w:pPr>
+      <w:r>
+        <w:rPr>
+          <w:rFonts w:ascii="Times New Roman" w:hAnsi="Times New Roman" w:cs="Times New Roman"/>
+        </w:rPr>
+        <w:t>Geralmente quando um processo seletivo ocorre, a empresa estipula um perfil ideal do candidato, e é através desse tipo de teste que ela consegue fazer um alinhamento mais detalhado sobre o perfil do candidato.</w:t>
+      </w:r>
+    </w:p>
+    <w:p>
+      <w:pPr>
+        <w:spacing w:after="451"/>
+        <w:ind w:left="12" w:right="30"/>
+        <w:rPr>
+          <w:rFonts w:ascii="Times New Roman" w:hAnsi="Times New Roman" w:cs="Times New Roman"/>
+        </w:rPr>
+      </w:pPr>
+      <w:r>
+        <w:rPr>
+          <w:rFonts w:ascii="Times New Roman" w:hAnsi="Times New Roman" w:cs="Times New Roman"/>
+        </w:rPr>
+        <w:t xml:space="preserve">De acordo com </w:t>
+      </w:r>
+      <w:r>
+        <w:rPr>
+          <w:rFonts w:ascii="Times New Roman" w:hAnsi="Times New Roman" w:cs="Times New Roman"/>
+        </w:rPr>
+        <w:t>os recursos humanos</w:t>
+      </w:r>
+      <w:r>
+        <w:rPr>
+          <w:rFonts w:ascii="Times New Roman" w:hAnsi="Times New Roman" w:cs="Times New Roman"/>
+        </w:rPr>
+        <w:t xml:space="preserve"> da Locaweb, o perfil de um </w:t>
+      </w:r>
+      <w:proofErr w:type="spellStart"/>
+      <w:r>
+        <w:rPr>
+          <w:rFonts w:ascii="Times New Roman" w:hAnsi="Times New Roman" w:cs="Times New Roman"/>
+        </w:rPr>
+        <w:t>locaweber</w:t>
+      </w:r>
+      <w:proofErr w:type="spellEnd"/>
+      <w:r>
+        <w:rPr>
+          <w:rFonts w:ascii="Times New Roman" w:hAnsi="Times New Roman" w:cs="Times New Roman"/>
+        </w:rPr>
+        <w:t xml:space="preserve">, como são chamados </w:t>
+      </w:r>
+      <w:proofErr w:type="gramStart"/>
+      <w:r>
+        <w:rPr>
+          <w:rFonts w:ascii="Times New Roman" w:hAnsi="Times New Roman" w:cs="Times New Roman"/>
+        </w:rPr>
+        <w:t>o colaboradores</w:t>
+      </w:r>
+      <w:proofErr w:type="gramEnd"/>
+      <w:r>
+        <w:rPr>
+          <w:rFonts w:ascii="Times New Roman" w:hAnsi="Times New Roman" w:cs="Times New Roman"/>
+        </w:rPr>
+        <w:t xml:space="preserve"> da organização, é ter um olhar inovador, saber trabalhar sob pressão, trabalho em equipe e saber lidar com o fato de não haver uma estrutura hierárquica mas sim de compartilhamento de conhecimento. O teste de habilidades sociais é o responsável por fazer a avaliação do candidato com perguntas cotidianas, ou da melhor maneira que a Locaweb acredita ser o método de avaliação, para que passe para a próxima etapa apenas aqueles com o melhor encaixe cultural com a empresa.</w:t>
+      </w:r>
+    </w:p>
+    <w:p>
+      <w:pPr>
+        <w:pStyle w:val="Ttulo3"/>
+        <w:ind w:left="870" w:hanging="858"/>
+        <w:rPr>
+          <w:rFonts w:ascii="Times New Roman" w:hAnsi="Times New Roman" w:cs="Times New Roman"/>
+        </w:rPr>
+      </w:pPr>
+      <w:bookmarkStart w:id="25" w:name="_Toc16452"/>
+      <w:r>
+        <w:rPr>
+          <w:rFonts w:ascii="Times New Roman" w:hAnsi="Times New Roman" w:cs="Times New Roman"/>
+        </w:rPr>
+        <w:t>Envio de vídeo</w:t>
+      </w:r>
+      <w:bookmarkEnd w:id="25"/>
+    </w:p>
+    <w:p>
+      <w:pPr>
+        <w:ind w:left="12" w:right="30"/>
+        <w:rPr>
+          <w:rFonts w:ascii="Times New Roman" w:hAnsi="Times New Roman" w:cs="Times New Roman"/>
+        </w:rPr>
+      </w:pPr>
+      <w:r>
+        <w:rPr>
+          <w:rFonts w:ascii="Times New Roman" w:hAnsi="Times New Roman" w:cs="Times New Roman"/>
+        </w:rPr>
+        <w:t xml:space="preserve">Para o processo da vaga de suporte estudada, a Locaweb solicita ao candidato um envio de um vídeo de no máximo </w:t>
+      </w:r>
+      <w:r>
+        <w:rPr>
+          <w:rFonts w:ascii="Times New Roman" w:hAnsi="Times New Roman" w:cs="Times New Roman"/>
+        </w:rPr>
+        <w:t xml:space="preserve">1 </w:t>
+      </w:r>
+      <w:r>
+        <w:rPr>
+          <w:rFonts w:ascii="Times New Roman" w:hAnsi="Times New Roman" w:cs="Times New Roman"/>
+        </w:rPr>
+        <w:t>minutos com três perguntas: fale sobre você, porque trabalhar na Locaweb e fale sobre suas experiências. Nessa etapa, ainda não chegamos na parte presencial, na qual o candidato precisa se locomover até a empresa para dar prosseguimento no processo seletivo.</w:t>
+      </w:r>
+    </w:p>
+    <w:p>
+      <w:pPr>
+        <w:ind w:left="12" w:right="30"/>
+        <w:rPr>
+          <w:rFonts w:ascii="Times New Roman" w:hAnsi="Times New Roman" w:cs="Times New Roman"/>
+        </w:rPr>
+      </w:pPr>
+      <w:r>
+        <w:rPr>
+          <w:rFonts w:ascii="Times New Roman" w:hAnsi="Times New Roman" w:cs="Times New Roman"/>
+        </w:rPr>
+        <w:t>O departamento pessoal da organização analisa como o candidato se porta para gravar o vídeo, se a postura está ereta, a vestimenta adequadamente, clareza na fala, linguagem não verbal, modo de apresentação para ver se está alinhado com a cultura da empresa, a fluência na língua que verifica o vocabulário, construções de frases e principalmente o entusiasmo do candidato para a vaga em específico.</w:t>
+      </w:r>
+    </w:p>
+    <w:p>
+      <w:pPr>
+        <w:pStyle w:val="Ttulo3"/>
+        <w:ind w:left="870" w:hanging="858"/>
+        <w:rPr>
+          <w:rFonts w:ascii="Times New Roman" w:hAnsi="Times New Roman" w:cs="Times New Roman"/>
+        </w:rPr>
+      </w:pPr>
+      <w:bookmarkStart w:id="26" w:name="_Toc16453"/>
+      <w:r>
+        <w:rPr>
+          <w:rFonts w:ascii="Times New Roman" w:hAnsi="Times New Roman" w:cs="Times New Roman"/>
+        </w:rPr>
+        <w:t>Dinâmica em grupo</w:t>
+      </w:r>
+      <w:bookmarkEnd w:id="26"/>
     </w:p>
     <w:p>
       <w:pPr>
@@ -6814,7 +6963,74 @@
         <w:rPr>
           <w:rFonts w:ascii="Times New Roman" w:hAnsi="Times New Roman" w:cs="Times New Roman"/>
         </w:rPr>
-        <w:t>Geralmente quando um processo seletivo ocorre, a empresa estipula um perfil ideal do candidato, e é através desse tipo de teste que ela consegue fazer um alinhamento mais detalhado sobre o perfil do candidato.</w:t>
+        <w:t>Os candidatos quando chegam nessa parte geralmente tem algum tipo de receio da sua participação, pois é uma parte do processo seletivo que eles não sabem a maneira de avaliação e o que os recrutadores estão buscando no candidato.</w:t>
+      </w:r>
+    </w:p>
+    <w:p>
+      <w:pPr>
+        <w:ind w:left="12" w:right="30"/>
+        <w:rPr>
+          <w:rFonts w:ascii="Times New Roman" w:hAnsi="Times New Roman" w:cs="Times New Roman"/>
+        </w:rPr>
+      </w:pPr>
+      <w:r>
+        <w:rPr>
+          <w:rFonts w:ascii="Times New Roman" w:hAnsi="Times New Roman" w:cs="Times New Roman"/>
+        </w:rPr>
+        <w:t xml:space="preserve">Para uma dinâmica de grupo ser considerada afetiva para conseguir adquirir as características dos candidatos e seus traços de personalidade, esta precisa se mostrar ser um ambiente natural para que a avaliação seja realista. A análise feita nessa etapa do processo é exclusivamente da parte soft skills do candidato, verificar se os testes comportamentais e de </w:t>
+      </w:r>
+      <w:r>
+        <w:rPr>
+          <w:rFonts w:ascii="Times New Roman" w:hAnsi="Times New Roman" w:cs="Times New Roman"/>
+        </w:rPr>
+        <w:lastRenderedPageBreak/>
+        <w:t>perfil batem com o a realidade e, principalmente como se comporta em grupo em certas situações.</w:t>
+      </w:r>
+    </w:p>
+    <w:p>
+      <w:pPr>
+        <w:ind w:left="12" w:right="30"/>
+        <w:rPr>
+          <w:rFonts w:ascii="Times New Roman" w:hAnsi="Times New Roman" w:cs="Times New Roman"/>
+        </w:rPr>
+      </w:pPr>
+      <w:r>
+        <w:rPr>
+          <w:rFonts w:ascii="Times New Roman" w:hAnsi="Times New Roman" w:cs="Times New Roman"/>
+        </w:rPr>
+        <w:t>Para que os dados do perfil do candidato sejam colhidos de modo mais realista, a dinâmica de grupo precisa ser realizada por um especialista, pois somente assim, será possível avaliar habilidades específicas como: liderança, relacionamento e comunicação interpessoal, criatividade, atitude e trabalho em equipe.</w:t>
+      </w:r>
+      <w:r>
+        <w:rPr>
+          <w:rFonts w:ascii="Times New Roman" w:hAnsi="Times New Roman" w:cs="Times New Roman"/>
+        </w:rPr>
+        <w:t xml:space="preserve"> </w:t>
+      </w:r>
+      <w:r>
+        <w:rPr>
+          <w:rFonts w:ascii="Times New Roman" w:hAnsi="Times New Roman" w:cs="Times New Roman"/>
+        </w:rPr>
+        <w:t xml:space="preserve">Nesta etapa os responsáveis por fazerem o levantamento das competências exigidas são os coordenadores que observam e os recursos humanos </w:t>
+      </w:r>
+      <w:proofErr w:type="gramStart"/>
+      <w:r>
+        <w:rPr>
+          <w:rFonts w:ascii="Times New Roman" w:hAnsi="Times New Roman" w:cs="Times New Roman"/>
+        </w:rPr>
+        <w:t xml:space="preserve">que  </w:t>
+      </w:r>
+      <w:r>
+        <w:rPr>
+          <w:rFonts w:ascii="Times New Roman" w:hAnsi="Times New Roman" w:cs="Times New Roman"/>
+        </w:rPr>
+        <w:tab/>
+      </w:r>
+      <w:proofErr w:type="gramEnd"/>
+      <w:r>
+        <w:rPr>
+          <w:rFonts w:ascii="Times New Roman" w:hAnsi="Times New Roman" w:cs="Times New Roman"/>
+        </w:rPr>
+        <w:t xml:space="preserve">além de examinar também aplica a dinâmica de grupo. </w:t>
       </w:r>
     </w:p>
     <w:p>
@@ -6829,35 +7045,7 @@
         <w:rPr>
           <w:rFonts w:ascii="Times New Roman" w:hAnsi="Times New Roman" w:cs="Times New Roman"/>
         </w:rPr>
-        <w:t xml:space="preserve">De acordo com </w:t>
-      </w:r>
-      <w:proofErr w:type="gramStart"/>
-      <w:r>
-        <w:rPr>
-          <w:rFonts w:ascii="Times New Roman" w:hAnsi="Times New Roman" w:cs="Times New Roman"/>
-        </w:rPr>
-        <w:t>o recursos humanos</w:t>
-      </w:r>
-      <w:proofErr w:type="gramEnd"/>
-      <w:r>
-        <w:rPr>
-          <w:rFonts w:ascii="Times New Roman" w:hAnsi="Times New Roman" w:cs="Times New Roman"/>
-        </w:rPr>
-        <w:t xml:space="preserve"> da Locaweb, o perfil de um </w:t>
-      </w:r>
-      <w:proofErr w:type="spellStart"/>
-      <w:r>
-        <w:rPr>
-          <w:rFonts w:ascii="Times New Roman" w:hAnsi="Times New Roman" w:cs="Times New Roman"/>
-        </w:rPr>
-        <w:t>locaweber</w:t>
-      </w:r>
-      <w:proofErr w:type="spellEnd"/>
-      <w:r>
-        <w:rPr>
-          <w:rFonts w:ascii="Times New Roman" w:hAnsi="Times New Roman" w:cs="Times New Roman"/>
-        </w:rPr>
-        <w:t>, como são chamados o colaboradores da organização, é ter um olhar inovador, saber trabalhar sob pressão, trabalho em equipe e saber lidar com o fato de não haver uma estrutura hierárquica mas sim de compartilhamento de conhecimento. O teste de habilidades sociais é o responsável por fazer a avaliação do candidato com perguntas cotidianas, ou da melhor maneira que a Locaweb acredita ser o método de avaliação, para que passe para a próxima etapa apenas aqueles com o melhor encaixe cultural com a empresa.</w:t>
+        <w:t>O case para a dinâmica de grupo divide os candidatos em dois grupos e estes precisam discutir a respeito de dois casais que alugaram o mesmo quarto em um hotel de luxo no Nordeste. O casal 1 completa 25 anos de casados e estão em tour esse hotel é uma surpresa que a filha que reservou de presente. O casal 2 está em lua de mel programada a muito tempo. Os candidatos precisam defender qual casal que deve ficar com a vaga o hotel. Os recursos humanos reiteram que não há respostas certas ou erradas, mas sim calcular a argumentação de cada grupo, como foi o comportamento com a equipe, tom de voz e proatividade.</w:t>
       </w:r>
     </w:p>
     <w:p>
@@ -6868,14 +7056,14 @@
           <w:rFonts w:ascii="Times New Roman" w:hAnsi="Times New Roman" w:cs="Times New Roman"/>
         </w:rPr>
       </w:pPr>
-      <w:bookmarkStart w:id="25" w:name="_Toc16452"/>
-      <w:r>
-        <w:rPr>
-          <w:rFonts w:ascii="Times New Roman" w:hAnsi="Times New Roman" w:cs="Times New Roman"/>
-        </w:rPr>
-        <w:t>Envio de vídeo</w:t>
-      </w:r>
-      <w:bookmarkEnd w:id="25"/>
+      <w:bookmarkStart w:id="27" w:name="_Toc16454"/>
+      <w:r>
+        <w:rPr>
+          <w:rFonts w:ascii="Times New Roman" w:hAnsi="Times New Roman" w:cs="Times New Roman"/>
+        </w:rPr>
+        <w:t>Entrevista individual</w:t>
+      </w:r>
+      <w:bookmarkEnd w:id="27"/>
     </w:p>
     <w:p>
       <w:pPr>
@@ -6888,19 +7076,7 @@
         <w:rPr>
           <w:rFonts w:ascii="Times New Roman" w:hAnsi="Times New Roman" w:cs="Times New Roman"/>
         </w:rPr>
-        <w:t xml:space="preserve">Para o processo da vaga de suporte estudada, a Locaweb solicita ao candidato um envio de um vídeo de no máximo </w:t>
-      </w:r>
-      <w:r>
-        <w:rPr>
-          <w:rFonts w:ascii="Times New Roman" w:hAnsi="Times New Roman" w:cs="Times New Roman"/>
-        </w:rPr>
-        <w:t xml:space="preserve">1 </w:t>
-      </w:r>
-      <w:r>
-        <w:rPr>
-          <w:rFonts w:ascii="Times New Roman" w:hAnsi="Times New Roman" w:cs="Times New Roman"/>
-        </w:rPr>
-        <w:t>minutos com três perguntas: fale sobre você, porque trabalhar na Locaweb e fale sobre suas experiências. Nessa etapa, ainda não chegamos na parte presencial, na qual o candidato precisa se locomover até a empresa para dar prosseguimento no processo seletivo.</w:t>
+        <w:t>Esta é a última etapa antes da contratação na Locaweb para o processo de suporte. A dinâmica de grupo e entrevista individual ocorrem no mesmo dia, e isso evita que os candidatos precisem poupar outro dia da sua agenda para se locomover até a empresa.</w:t>
       </w:r>
     </w:p>
     <w:p>
@@ -6914,166 +7090,6 @@
         <w:rPr>
           <w:rFonts w:ascii="Times New Roman" w:hAnsi="Times New Roman" w:cs="Times New Roman"/>
         </w:rPr>
-        <w:t>O departamento pessoal da organização analisa como o candidato se porta para gravar o vídeo, se a postura está ereta, a vestimenta adequadamente, clareza na fala, linguagem não verbal, modo de apresentação para ver se está alinhado com a cultura da empresa, a fluência na língua que verifica o vocabulário, construções de frases e principalmente o entusiasmo do candidato para a vaga em específico.</w:t>
-      </w:r>
-    </w:p>
-    <w:p>
-      <w:pPr>
-        <w:pStyle w:val="Ttulo3"/>
-        <w:ind w:left="870" w:hanging="858"/>
-        <w:rPr>
-          <w:rFonts w:ascii="Times New Roman" w:hAnsi="Times New Roman" w:cs="Times New Roman"/>
-        </w:rPr>
-      </w:pPr>
-      <w:bookmarkStart w:id="26" w:name="_Toc16453"/>
-      <w:r>
-        <w:rPr>
-          <w:rFonts w:ascii="Times New Roman" w:hAnsi="Times New Roman" w:cs="Times New Roman"/>
-        </w:rPr>
-        <w:t>Dinâmica em grupo</w:t>
-      </w:r>
-      <w:bookmarkEnd w:id="26"/>
-    </w:p>
-    <w:p>
-      <w:pPr>
-        <w:spacing w:after="115" w:line="297" w:lineRule="auto"/>
-        <w:ind w:left="12" w:right="0" w:firstLine="733"/>
-        <w:jc w:val="left"/>
-        <w:rPr>
-          <w:rFonts w:ascii="Times New Roman" w:hAnsi="Times New Roman" w:cs="Times New Roman"/>
-        </w:rPr>
-      </w:pPr>
-      <w:r>
-        <w:rPr>
-          <w:rFonts w:ascii="Times New Roman" w:hAnsi="Times New Roman" w:cs="Times New Roman"/>
-        </w:rPr>
-        <w:t>Os candidatos quando chegam nessa parte geralmente tem algum tipo de receio da sua participação, pois é uma parte do processo seletivo que eles não sabem a maneira de avaliação e o que os recrutadores estão buscando no candidato.</w:t>
-      </w:r>
-    </w:p>
-    <w:p>
-      <w:pPr>
-        <w:ind w:left="12" w:right="30"/>
-        <w:rPr>
-          <w:rFonts w:ascii="Times New Roman" w:hAnsi="Times New Roman" w:cs="Times New Roman"/>
-        </w:rPr>
-      </w:pPr>
-      <w:r>
-        <w:rPr>
-          <w:rFonts w:ascii="Times New Roman" w:hAnsi="Times New Roman" w:cs="Times New Roman"/>
-        </w:rPr>
-        <w:t xml:space="preserve">Para uma dinâmica de grupo ser considerada afetiva para conseguir adquirir as características dos candidatos e seus traços de personalidade, esta precisa se mostrar ser um ambiente natural para que a avaliação seja realista. A análise feita nessa etapa do processo é exclusivamente da parte soft skills do candidato, verificar se os testes comportamentais e de </w:t>
-      </w:r>
-      <w:r>
-        <w:rPr>
-          <w:rFonts w:ascii="Times New Roman" w:hAnsi="Times New Roman" w:cs="Times New Roman"/>
-        </w:rPr>
-        <w:lastRenderedPageBreak/>
-        <w:t>perfil batem com o a realidade e, principalmente como se comporta em grupo em certas situações.</w:t>
-      </w:r>
-    </w:p>
-    <w:p>
-      <w:pPr>
-        <w:ind w:left="12" w:right="30"/>
-        <w:rPr>
-          <w:rFonts w:ascii="Times New Roman" w:hAnsi="Times New Roman" w:cs="Times New Roman"/>
-        </w:rPr>
-      </w:pPr>
-      <w:r>
-        <w:rPr>
-          <w:rFonts w:ascii="Times New Roman" w:hAnsi="Times New Roman" w:cs="Times New Roman"/>
-        </w:rPr>
-        <w:t>Para que os dados do perfil do candidato sejam colhidos de modo mais realista, a dinâmica de grupo precisa ser realizada por um especialista, pois somente assim, será possível avaliar habilidades específicas como: liderança, relacionamento e comunicação interpessoal, criatividade, atitude e trabalho em equipe.</w:t>
-      </w:r>
-      <w:r>
-        <w:rPr>
-          <w:rFonts w:ascii="Times New Roman" w:hAnsi="Times New Roman" w:cs="Times New Roman"/>
-        </w:rPr>
-        <w:t xml:space="preserve"> </w:t>
-      </w:r>
-      <w:r>
-        <w:rPr>
-          <w:rFonts w:ascii="Times New Roman" w:hAnsi="Times New Roman" w:cs="Times New Roman"/>
-        </w:rPr>
-        <w:t xml:space="preserve">Nesta etapa os responsáveis por fazerem o levantamento das competências exigidas são os coordenadores que observam e os recursos humanos </w:t>
-      </w:r>
-      <w:proofErr w:type="gramStart"/>
-      <w:r>
-        <w:rPr>
-          <w:rFonts w:ascii="Times New Roman" w:hAnsi="Times New Roman" w:cs="Times New Roman"/>
-        </w:rPr>
-        <w:t xml:space="preserve">que  </w:t>
-      </w:r>
-      <w:r>
-        <w:rPr>
-          <w:rFonts w:ascii="Times New Roman" w:hAnsi="Times New Roman" w:cs="Times New Roman"/>
-        </w:rPr>
-        <w:tab/>
-      </w:r>
-      <w:proofErr w:type="gramEnd"/>
-      <w:r>
-        <w:rPr>
-          <w:rFonts w:ascii="Times New Roman" w:hAnsi="Times New Roman" w:cs="Times New Roman"/>
-        </w:rPr>
-        <w:t xml:space="preserve">além de examinar também aplica a dinâmica de grupo. </w:t>
-      </w:r>
-    </w:p>
-    <w:p>
-      <w:pPr>
-        <w:spacing w:after="451"/>
-        <w:ind w:left="12" w:right="30"/>
-        <w:rPr>
-          <w:rFonts w:ascii="Times New Roman" w:hAnsi="Times New Roman" w:cs="Times New Roman"/>
-        </w:rPr>
-      </w:pPr>
-      <w:r>
-        <w:rPr>
-          <w:rFonts w:ascii="Times New Roman" w:hAnsi="Times New Roman" w:cs="Times New Roman"/>
-        </w:rPr>
-        <w:t>O case para a dinâmica de grupo divide os candidatos em dois grupos e estes precisam discutir a respeito de dois casais que alugaram o mesmo quarto em um hotel de luxo no Nordeste. O casal 1 completa 25 anos de casados e estão em tour esse hotel é uma surpresa que a filha que reservou de presente. O casal 2 está em lua de mel programada a muito tempo. Os candidatos precisam defender qual casal que deve ficar com a vaga o hotel. Os recursos humanos reiteram que não há respostas certas ou erradas, mas sim calcular a argumentação de cada grupo, como foi o comportamento com a equipe, tom de voz e proatividade.</w:t>
-      </w:r>
-    </w:p>
-    <w:p>
-      <w:pPr>
-        <w:pStyle w:val="Ttulo3"/>
-        <w:ind w:left="870" w:hanging="858"/>
-        <w:rPr>
-          <w:rFonts w:ascii="Times New Roman" w:hAnsi="Times New Roman" w:cs="Times New Roman"/>
-        </w:rPr>
-      </w:pPr>
-      <w:bookmarkStart w:id="27" w:name="_Toc16454"/>
-      <w:r>
-        <w:rPr>
-          <w:rFonts w:ascii="Times New Roman" w:hAnsi="Times New Roman" w:cs="Times New Roman"/>
-        </w:rPr>
-        <w:t>Entrevista individual</w:t>
-      </w:r>
-      <w:bookmarkEnd w:id="27"/>
-    </w:p>
-    <w:p>
-      <w:pPr>
-        <w:ind w:left="12" w:right="30"/>
-        <w:rPr>
-          <w:rFonts w:ascii="Times New Roman" w:hAnsi="Times New Roman" w:cs="Times New Roman"/>
-        </w:rPr>
-      </w:pPr>
-      <w:r>
-        <w:rPr>
-          <w:rFonts w:ascii="Times New Roman" w:hAnsi="Times New Roman" w:cs="Times New Roman"/>
-        </w:rPr>
-        <w:t>Esta é a última etapa antes da contratação na Locaweb para o processo de suporte. A dinâmica de grupo e entrevista individual ocorrem no mesmo dia, e isso evita que os candidatos precisem poupar outro dia da sua agenda para se locomover até a empresa.</w:t>
-      </w:r>
-    </w:p>
-    <w:p>
-      <w:pPr>
-        <w:ind w:left="12" w:right="30"/>
-        <w:rPr>
-          <w:rFonts w:ascii="Times New Roman" w:hAnsi="Times New Roman" w:cs="Times New Roman"/>
-        </w:rPr>
-      </w:pPr>
-      <w:r>
-        <w:rPr>
-          <w:rFonts w:ascii="Times New Roman" w:hAnsi="Times New Roman" w:cs="Times New Roman"/>
-        </w:rPr>
         <w:t>A entrevista individual é uma conversa com o coordenador da área e recursos humanos para saberem mais como o candidato se porta, obter informações não obtidas nas etapas anteriores e verificar se este tem o perfil desejado para ser alocado em uma área específico. A entrevista é uma via de mão dupla, pois nessa etapa tanto o candidato deve tentar convencer que é a pessoa ideal para a vaga, tanto para a empresa que tentar atrair o candidato para aceitar uma futura proposta de emprego.</w:t>
       </w:r>
     </w:p>
@@ -7083,9 +7099,9 @@
           <w:rFonts w:ascii="Times New Roman" w:hAnsi="Times New Roman" w:cs="Times New Roman"/>
         </w:rPr>
         <w:sectPr>
-          <w:headerReference w:type="even" r:id="rId28"/>
-          <w:headerReference w:type="default" r:id="rId29"/>
-          <w:headerReference w:type="first" r:id="rId30"/>
+          <w:headerReference w:type="even" r:id="rId29"/>
+          <w:headerReference w:type="default" r:id="rId30"/>
+          <w:headerReference w:type="first" r:id="rId31"/>
           <w:pgSz w:w="11906" w:h="16838"/>
           <w:pgMar w:top="1403" w:right="1301" w:bottom="1580" w:left="1461" w:header="641" w:footer="720" w:gutter="0"/>
           <w:cols w:space="720"/>
@@ -7423,6 +7439,754 @@
     </w:p>
     <w:p>
       <w:pPr>
+        <w:pStyle w:val="Ttulo1"/>
+        <w:numPr>
+          <w:ilvl w:val="0"/>
+          <w:numId w:val="0"/>
+        </w:numPr>
+        <w:ind w:left="22" w:hanging="10"/>
+      </w:pPr>
+      <w:r>
+        <w:rPr>
+          <w:rFonts w:ascii="Times New Roman" w:hAnsi="Times New Roman" w:cs="Times New Roman"/>
+        </w:rPr>
+        <w:t>5</w:t>
+      </w:r>
+      <w:r>
+        <w:t xml:space="preserve"> </w:t>
+      </w:r>
+      <w:r>
+        <w:t>Referências bibliográficas</w:t>
+      </w:r>
+    </w:p>
+    <w:p>
+      <w:pPr>
+        <w:spacing w:after="0" w:line="240" w:lineRule="auto"/>
+        <w:ind w:left="426" w:right="0" w:firstLine="0"/>
+        <w:jc w:val="left"/>
+        <w:rPr>
+          <w:rFonts w:ascii="Times New Roman" w:hAnsi="Times New Roman" w:cs="Times New Roman"/>
+        </w:rPr>
+      </w:pPr>
+      <w:r>
+        <w:rPr>
+          <w:rFonts w:ascii="Times New Roman" w:hAnsi="Times New Roman" w:cs="Times New Roman"/>
+        </w:rPr>
+        <w:t>BELLINTANI, Nathalia</w:t>
+      </w:r>
+      <w:r>
+        <w:rPr>
+          <w:rFonts w:ascii="Times New Roman" w:hAnsi="Times New Roman" w:cs="Times New Roman"/>
+          <w:b/>
+          <w:bCs/>
+        </w:rPr>
+        <w:t>. Ponto Tel</w:t>
+      </w:r>
+      <w:r>
+        <w:rPr>
+          <w:rFonts w:ascii="Times New Roman" w:hAnsi="Times New Roman" w:cs="Times New Roman"/>
+        </w:rPr>
+        <w:t>. 01 de jul. 2020. Disponível em &lt;https://www.pontotel.com.br/missao-visao-e-valores-empresarial/&gt;. Acesso em 11 set. 2020.</w:t>
+      </w:r>
+    </w:p>
+    <w:p>
+      <w:pPr>
+        <w:spacing w:after="0" w:line="240" w:lineRule="auto"/>
+        <w:ind w:left="426" w:right="0" w:firstLine="0"/>
+        <w:jc w:val="left"/>
+        <w:rPr>
+          <w:rFonts w:ascii="Times New Roman" w:hAnsi="Times New Roman" w:cs="Times New Roman"/>
+        </w:rPr>
+      </w:pPr>
+    </w:p>
+    <w:p>
+      <w:pPr>
+        <w:spacing w:after="0" w:line="240" w:lineRule="auto"/>
+        <w:ind w:left="426" w:right="0" w:firstLine="0"/>
+        <w:jc w:val="left"/>
+        <w:rPr>
+          <w:rFonts w:ascii="Times New Roman" w:hAnsi="Times New Roman" w:cs="Times New Roman"/>
+        </w:rPr>
+      </w:pPr>
+      <w:r>
+        <w:rPr>
+          <w:rFonts w:ascii="Times New Roman" w:hAnsi="Times New Roman" w:cs="Times New Roman"/>
+        </w:rPr>
+        <w:t>Dinâmicas de grupo: O que é e as 7 melhores para se fazer</w:t>
+      </w:r>
+      <w:r>
+        <w:rPr>
+          <w:rFonts w:ascii="Times New Roman" w:hAnsi="Times New Roman" w:cs="Times New Roman"/>
+        </w:rPr>
+        <w:t xml:space="preserve">. </w:t>
+      </w:r>
+      <w:proofErr w:type="spellStart"/>
+      <w:r>
+        <w:rPr>
+          <w:rFonts w:ascii="Times New Roman" w:hAnsi="Times New Roman" w:cs="Times New Roman"/>
+          <w:b/>
+          <w:bCs/>
+        </w:rPr>
+        <w:t>Kenoby</w:t>
+      </w:r>
+      <w:proofErr w:type="spellEnd"/>
+      <w:r>
+        <w:rPr>
+          <w:rFonts w:ascii="Times New Roman" w:hAnsi="Times New Roman" w:cs="Times New Roman"/>
+        </w:rPr>
+        <w:t xml:space="preserve">. Disponível em </w:t>
+      </w:r>
+      <w:hyperlink r:id="rId32" w:history="1">
+        <w:r>
+          <w:rPr>
+            <w:rStyle w:val="Hyperlink"/>
+            <w:rFonts w:ascii="Times New Roman" w:hAnsi="Times New Roman" w:cs="Times New Roman"/>
+          </w:rPr>
+          <w:t>https://kenoby.com/blog/dinamicas-de-grupo/</w:t>
+        </w:r>
+      </w:hyperlink>
+      <w:r>
+        <w:rPr>
+          <w:rFonts w:ascii="Times New Roman" w:hAnsi="Times New Roman" w:cs="Times New Roman"/>
+        </w:rPr>
+        <w:t>. Acesso em 16 set. 2020.</w:t>
+      </w:r>
+    </w:p>
+    <w:p>
+      <w:pPr>
+        <w:spacing w:after="0" w:line="240" w:lineRule="auto"/>
+        <w:ind w:left="426" w:right="0" w:firstLine="0"/>
+        <w:jc w:val="left"/>
+        <w:rPr>
+          <w:rFonts w:ascii="Times New Roman" w:hAnsi="Times New Roman" w:cs="Times New Roman"/>
+        </w:rPr>
+      </w:pPr>
+    </w:p>
+    <w:p>
+      <w:pPr>
+        <w:spacing w:after="0" w:line="240" w:lineRule="auto"/>
+        <w:ind w:left="426" w:right="30" w:firstLine="0"/>
+        <w:jc w:val="left"/>
+        <w:rPr>
+          <w:rFonts w:ascii="Times New Roman" w:hAnsi="Times New Roman" w:cs="Times New Roman"/>
+        </w:rPr>
+      </w:pPr>
+      <w:r>
+        <w:rPr>
+          <w:rFonts w:ascii="Times New Roman" w:hAnsi="Times New Roman" w:cs="Times New Roman"/>
+        </w:rPr>
+        <w:t xml:space="preserve">KINJYO, </w:t>
+      </w:r>
+      <w:proofErr w:type="spellStart"/>
+      <w:r>
+        <w:rPr>
+          <w:rFonts w:ascii="Times New Roman" w:hAnsi="Times New Roman" w:cs="Times New Roman"/>
+        </w:rPr>
+        <w:t>Rayanne</w:t>
+      </w:r>
+      <w:proofErr w:type="spellEnd"/>
+      <w:r>
+        <w:rPr>
+          <w:rFonts w:ascii="Times New Roman" w:hAnsi="Times New Roman" w:cs="Times New Roman"/>
+        </w:rPr>
+        <w:t>. Conheça os 5 principais testes para recrutamento e seleção. Blog Recruta Simples. Disponível em &lt;https://blog.recrutasimples.com.br/conheca-os-5-principais-testes-para-recrutamento-e-selecao/&gt;. Acesso em 16 set. 2020.</w:t>
+      </w:r>
+    </w:p>
+    <w:p>
+      <w:pPr>
+        <w:spacing w:after="0" w:line="240" w:lineRule="auto"/>
+        <w:ind w:left="426" w:right="0" w:firstLine="0"/>
+        <w:jc w:val="left"/>
+        <w:rPr>
+          <w:rFonts w:ascii="Times New Roman" w:hAnsi="Times New Roman" w:cs="Times New Roman"/>
+        </w:rPr>
+      </w:pPr>
+    </w:p>
+    <w:p>
+      <w:pPr>
+        <w:spacing w:after="0" w:line="240" w:lineRule="auto"/>
+        <w:ind w:left="426" w:right="0" w:firstLine="0"/>
+        <w:jc w:val="left"/>
+        <w:rPr>
+          <w:rFonts w:ascii="Times New Roman" w:hAnsi="Times New Roman" w:cs="Times New Roman"/>
+        </w:rPr>
+      </w:pPr>
+      <w:r>
+        <w:rPr>
+          <w:rFonts w:ascii="Times New Roman" w:hAnsi="Times New Roman" w:cs="Times New Roman"/>
+        </w:rPr>
+        <w:t xml:space="preserve">Locaweb. </w:t>
+      </w:r>
+      <w:r>
+        <w:rPr>
+          <w:rFonts w:ascii="Times New Roman" w:hAnsi="Times New Roman" w:cs="Times New Roman"/>
+          <w:b/>
+          <w:bCs/>
+        </w:rPr>
+        <w:t>Plataforma Wikipedia</w:t>
+      </w:r>
+      <w:r>
+        <w:rPr>
+          <w:rFonts w:ascii="Times New Roman" w:hAnsi="Times New Roman" w:cs="Times New Roman"/>
+        </w:rPr>
+        <w:t>. Disponível em &lt;https://pt.wikipedia.org/wiki/LocaWeb&gt;. Acesso em: 5 set. 2020.</w:t>
+      </w:r>
+    </w:p>
+    <w:p>
+      <w:pPr>
+        <w:spacing w:after="0" w:line="240" w:lineRule="auto"/>
+        <w:ind w:left="426" w:right="0" w:firstLine="0"/>
+        <w:jc w:val="left"/>
+        <w:rPr>
+          <w:rFonts w:ascii="Times New Roman" w:hAnsi="Times New Roman" w:cs="Times New Roman"/>
+        </w:rPr>
+      </w:pPr>
+    </w:p>
+    <w:p>
+      <w:pPr>
+        <w:spacing w:after="0" w:line="240" w:lineRule="auto"/>
+        <w:ind w:left="426" w:right="0" w:firstLine="0"/>
+        <w:jc w:val="left"/>
+        <w:rPr>
+          <w:rFonts w:ascii="Times New Roman" w:hAnsi="Times New Roman" w:cs="Times New Roman"/>
+        </w:rPr>
+      </w:pPr>
+      <w:r>
+        <w:rPr>
+          <w:rFonts w:ascii="Times New Roman" w:hAnsi="Times New Roman" w:cs="Times New Roman"/>
+        </w:rPr>
+        <w:t xml:space="preserve">MARCONDES, José Sérgio. Planejamento Estratégico: O que é? Conceitos, Definição e Etapas. </w:t>
+      </w:r>
+      <w:r>
+        <w:rPr>
+          <w:rFonts w:ascii="Times New Roman" w:hAnsi="Times New Roman" w:cs="Times New Roman"/>
+          <w:b/>
+          <w:bCs/>
+        </w:rPr>
+        <w:t>Blog Gestão de Segurança Privada</w:t>
+      </w:r>
+      <w:r>
+        <w:rPr>
+          <w:rFonts w:ascii="Times New Roman" w:hAnsi="Times New Roman" w:cs="Times New Roman"/>
+        </w:rPr>
+        <w:t>. 25 out. 2016.</w:t>
+      </w:r>
+      <w:r>
+        <w:rPr>
+          <w:rFonts w:ascii="Times New Roman" w:hAnsi="Times New Roman" w:cs="Times New Roman"/>
+        </w:rPr>
+        <w:t xml:space="preserve"> </w:t>
+      </w:r>
+      <w:r>
+        <w:rPr>
+          <w:rFonts w:ascii="Times New Roman" w:hAnsi="Times New Roman" w:cs="Times New Roman"/>
+        </w:rPr>
+        <w:t xml:space="preserve">Disponível em </w:t>
+      </w:r>
+    </w:p>
+    <w:p>
+      <w:pPr>
+        <w:spacing w:after="0" w:line="240" w:lineRule="auto"/>
+        <w:ind w:left="426" w:right="0" w:firstLine="0"/>
+        <w:jc w:val="left"/>
+        <w:rPr>
+          <w:rFonts w:ascii="Times New Roman" w:hAnsi="Times New Roman" w:cs="Times New Roman"/>
+        </w:rPr>
+      </w:pPr>
+      <w:r>
+        <w:rPr>
+          <w:rFonts w:ascii="Times New Roman" w:hAnsi="Times New Roman" w:cs="Times New Roman"/>
+        </w:rPr>
+        <w:t xml:space="preserve">&lt;https://gestaodesegurancaprivada.com.br/planejamento-estrategico/&gt;. Acesso em 11 de set. 2020. </w:t>
+      </w:r>
+    </w:p>
+    <w:p>
+      <w:pPr>
+        <w:spacing w:after="0" w:line="240" w:lineRule="auto"/>
+        <w:ind w:left="426" w:right="0" w:firstLine="0"/>
+        <w:jc w:val="left"/>
+        <w:rPr>
+          <w:rFonts w:ascii="Times New Roman" w:hAnsi="Times New Roman" w:cs="Times New Roman"/>
+        </w:rPr>
+      </w:pPr>
+    </w:p>
+    <w:p>
+      <w:pPr>
+        <w:spacing w:after="0" w:line="240" w:lineRule="auto"/>
+        <w:ind w:left="426" w:right="30" w:firstLine="0"/>
+        <w:jc w:val="left"/>
+        <w:rPr>
+          <w:rFonts w:ascii="Times New Roman" w:hAnsi="Times New Roman" w:cs="Times New Roman"/>
+        </w:rPr>
+      </w:pPr>
+      <w:r>
+        <w:rPr>
+          <w:rFonts w:ascii="Times New Roman" w:hAnsi="Times New Roman" w:cs="Times New Roman"/>
+        </w:rPr>
+        <w:t xml:space="preserve">MARQUES, Jose Roberto. </w:t>
+      </w:r>
+      <w:r>
+        <w:rPr>
+          <w:rFonts w:ascii="Times New Roman" w:hAnsi="Times New Roman" w:cs="Times New Roman"/>
+          <w:b/>
+          <w:bCs/>
+        </w:rPr>
+        <w:t>JRM Coaching</w:t>
+      </w:r>
+      <w:r>
+        <w:rPr>
+          <w:rFonts w:ascii="Times New Roman" w:hAnsi="Times New Roman" w:cs="Times New Roman"/>
+          <w:b/>
+          <w:bCs/>
+        </w:rPr>
+        <w:t xml:space="preserve">. </w:t>
+      </w:r>
+      <w:r>
+        <w:rPr>
+          <w:rFonts w:ascii="Times New Roman" w:hAnsi="Times New Roman" w:cs="Times New Roman"/>
+        </w:rPr>
+        <w:t xml:space="preserve">Disponível em </w:t>
+      </w:r>
+      <w:r>
+        <w:rPr>
+          <w:rFonts w:ascii="Times New Roman" w:hAnsi="Times New Roman" w:cs="Times New Roman"/>
+        </w:rPr>
+        <w:t>https://www.jrmcoaching.com.br/blog/dinamica-em-grupo/</w:t>
+      </w:r>
+      <w:r>
+        <w:rPr>
+          <w:rFonts w:ascii="Times New Roman" w:hAnsi="Times New Roman" w:cs="Times New Roman"/>
+        </w:rPr>
+        <w:t xml:space="preserve">. Acesso </w:t>
+      </w:r>
+      <w:r>
+        <w:rPr>
+          <w:rFonts w:ascii="Times New Roman" w:hAnsi="Times New Roman" w:cs="Times New Roman"/>
+        </w:rPr>
+        <w:t xml:space="preserve">em </w:t>
+      </w:r>
+      <w:r>
+        <w:rPr>
+          <w:rFonts w:ascii="Times New Roman" w:hAnsi="Times New Roman" w:cs="Times New Roman"/>
+        </w:rPr>
+        <w:t>16 set. 2020.</w:t>
+      </w:r>
+    </w:p>
+    <w:p>
+      <w:pPr>
+        <w:spacing w:after="0" w:line="240" w:lineRule="auto"/>
+        <w:ind w:left="426" w:right="0" w:firstLine="0"/>
+        <w:jc w:val="left"/>
+        <w:rPr>
+          <w:rFonts w:ascii="Times New Roman" w:hAnsi="Times New Roman" w:cs="Times New Roman"/>
+        </w:rPr>
+      </w:pPr>
+    </w:p>
+    <w:p>
+      <w:pPr>
+        <w:spacing w:after="0" w:line="240" w:lineRule="auto"/>
+        <w:ind w:left="426" w:right="0" w:firstLine="0"/>
+        <w:jc w:val="left"/>
+        <w:rPr>
+          <w:rFonts w:ascii="Times New Roman" w:hAnsi="Times New Roman" w:cs="Times New Roman"/>
+        </w:rPr>
+      </w:pPr>
+      <w:r>
+        <w:rPr>
+          <w:rFonts w:ascii="Times New Roman" w:hAnsi="Times New Roman" w:cs="Times New Roman"/>
+        </w:rPr>
+        <w:t xml:space="preserve">Missão, visão e valores: o que é e a importância na cultura empresarial. </w:t>
+      </w:r>
+      <w:r>
+        <w:rPr>
+          <w:rFonts w:ascii="Times New Roman" w:hAnsi="Times New Roman" w:cs="Times New Roman"/>
+          <w:b/>
+          <w:bCs/>
+        </w:rPr>
+        <w:t>Blog MEREO</w:t>
+      </w:r>
+      <w:r>
+        <w:rPr>
+          <w:rFonts w:ascii="Times New Roman" w:hAnsi="Times New Roman" w:cs="Times New Roman"/>
+        </w:rPr>
+        <w:t>. 1 set 2020. Disponível em &lt;https://mereo.com/blog/missao-visao-e-valores-porque-definir-estes-fundamentos-e-tao-importante/&gt;. Acesso em 11 de set. 2020.</w:t>
+      </w:r>
+    </w:p>
+    <w:p>
+      <w:pPr>
+        <w:spacing w:after="0" w:line="240" w:lineRule="auto"/>
+        <w:ind w:left="426" w:right="0" w:firstLine="0"/>
+        <w:jc w:val="left"/>
+        <w:rPr>
+          <w:rFonts w:ascii="Times New Roman" w:hAnsi="Times New Roman" w:cs="Times New Roman"/>
+        </w:rPr>
+      </w:pPr>
+    </w:p>
+    <w:p>
+      <w:pPr>
+        <w:spacing w:after="0" w:line="240" w:lineRule="auto"/>
+        <w:ind w:left="426" w:right="0" w:firstLine="0"/>
+        <w:jc w:val="left"/>
+        <w:rPr>
+          <w:rFonts w:ascii="Times New Roman" w:hAnsi="Times New Roman" w:cs="Times New Roman"/>
+        </w:rPr>
+      </w:pPr>
+      <w:r>
+        <w:rPr>
+          <w:rFonts w:ascii="Times New Roman" w:hAnsi="Times New Roman" w:cs="Times New Roman"/>
+        </w:rPr>
+        <w:t>PERADELES, Paulo Henrique Costa Mendes; SANTOS, Vladimir Ramos Fernandes. Data Center II: Eficiência Energética em Data Centers. Disponível em &lt;https://www.teleco.com.br/tutoriais/tutorialdatacenter2/pagina_2.asp&gt;. Acesso em 24 de set. 2020.</w:t>
+      </w:r>
+    </w:p>
+    <w:p>
+      <w:pPr>
+        <w:spacing w:after="0" w:line="240" w:lineRule="auto"/>
+        <w:ind w:left="426" w:right="0" w:firstLine="0"/>
+        <w:jc w:val="left"/>
+        <w:rPr>
+          <w:rFonts w:ascii="Times New Roman" w:hAnsi="Times New Roman" w:cs="Times New Roman"/>
+        </w:rPr>
+      </w:pPr>
+    </w:p>
+    <w:p>
+      <w:pPr>
+        <w:spacing w:after="0" w:line="240" w:lineRule="auto"/>
+        <w:ind w:left="426" w:right="0" w:firstLine="0"/>
+        <w:jc w:val="left"/>
+        <w:rPr>
+          <w:rFonts w:ascii="Times New Roman" w:hAnsi="Times New Roman" w:cs="Times New Roman"/>
+        </w:rPr>
+      </w:pPr>
+      <w:r>
+        <w:rPr>
+          <w:rFonts w:ascii="Times New Roman" w:hAnsi="Times New Roman" w:cs="Times New Roman"/>
+        </w:rPr>
+        <w:t>PLANEJAMENTO. In: Dicionário Online de Português. Disponível em &lt;https://www.dicio.com.br/planejamento/&gt;. Acesso em 11 set. 2020.</w:t>
+      </w:r>
+    </w:p>
+    <w:p>
+      <w:pPr>
+        <w:spacing w:after="0" w:line="240" w:lineRule="auto"/>
+        <w:ind w:left="426" w:right="0" w:firstLine="0"/>
+        <w:jc w:val="left"/>
+        <w:rPr>
+          <w:rFonts w:ascii="Times New Roman" w:hAnsi="Times New Roman" w:cs="Times New Roman"/>
+        </w:rPr>
+      </w:pPr>
+    </w:p>
+    <w:p>
+      <w:pPr>
+        <w:spacing w:after="0" w:line="240" w:lineRule="auto"/>
+        <w:ind w:left="426" w:right="0" w:firstLine="0"/>
+        <w:jc w:val="left"/>
+        <w:rPr>
+          <w:rFonts w:ascii="Times New Roman" w:hAnsi="Times New Roman" w:cs="Times New Roman"/>
+        </w:rPr>
+      </w:pPr>
+      <w:r>
+        <w:rPr>
+          <w:rFonts w:ascii="Times New Roman" w:hAnsi="Times New Roman" w:cs="Times New Roman"/>
+        </w:rPr>
+        <w:t xml:space="preserve">Planejamento Estratégico. </w:t>
+      </w:r>
+      <w:r>
+        <w:rPr>
+          <w:rFonts w:ascii="Times New Roman" w:hAnsi="Times New Roman" w:cs="Times New Roman"/>
+          <w:b/>
+          <w:bCs/>
+        </w:rPr>
+        <w:t>CNJ</w:t>
+      </w:r>
+      <w:r>
+        <w:rPr>
+          <w:rFonts w:ascii="Times New Roman" w:hAnsi="Times New Roman" w:cs="Times New Roman"/>
+        </w:rPr>
+        <w:t>.</w:t>
+      </w:r>
+      <w:r>
+        <w:rPr>
+          <w:rFonts w:ascii="Times New Roman" w:hAnsi="Times New Roman" w:cs="Times New Roman"/>
+        </w:rPr>
+        <w:t xml:space="preserve"> </w:t>
+      </w:r>
+      <w:r>
+        <w:rPr>
+          <w:rFonts w:ascii="Times New Roman" w:hAnsi="Times New Roman" w:cs="Times New Roman"/>
+        </w:rPr>
+        <w:t>Disponível em</w:t>
+      </w:r>
+      <w:r>
+        <w:rPr>
+          <w:rFonts w:ascii="Times New Roman" w:hAnsi="Times New Roman" w:cs="Times New Roman"/>
+        </w:rPr>
+        <w:t>:</w:t>
+      </w:r>
+    </w:p>
+    <w:p>
+      <w:pPr>
+        <w:spacing w:after="0" w:line="240" w:lineRule="auto"/>
+        <w:ind w:left="426" w:right="0" w:firstLine="0"/>
+        <w:jc w:val="left"/>
+        <w:rPr>
+          <w:rFonts w:ascii="Times New Roman" w:hAnsi="Times New Roman" w:cs="Times New Roman"/>
+        </w:rPr>
+      </w:pPr>
+      <w:r>
+        <w:rPr>
+          <w:rFonts w:ascii="Times New Roman" w:hAnsi="Times New Roman" w:cs="Times New Roman"/>
+        </w:rPr>
+        <w:t>&lt;http://sistemas.fesfsus.ba.gov.br/guiatrabalhador/TrabSEDE/arq/Planejamento%20Estrat%C3%A9gico.pdf&gt;. Acesso em: 11 set. 2020</w:t>
+      </w:r>
+    </w:p>
+    <w:p>
+      <w:pPr>
+        <w:spacing w:after="0" w:line="240" w:lineRule="auto"/>
+        <w:ind w:left="426" w:right="0" w:firstLine="0"/>
+        <w:jc w:val="left"/>
+        <w:rPr>
+          <w:rFonts w:ascii="Times New Roman" w:hAnsi="Times New Roman" w:cs="Times New Roman"/>
+        </w:rPr>
+      </w:pPr>
+    </w:p>
+    <w:p>
+      <w:pPr>
+        <w:spacing w:after="0" w:line="240" w:lineRule="auto"/>
+        <w:ind w:left="426" w:right="0" w:firstLine="0"/>
+        <w:jc w:val="left"/>
+        <w:rPr>
+          <w:rFonts w:ascii="Times New Roman" w:hAnsi="Times New Roman" w:cs="Times New Roman"/>
+        </w:rPr>
+      </w:pPr>
+      <w:r>
+        <w:rPr>
+          <w:rFonts w:ascii="Times New Roman" w:hAnsi="Times New Roman" w:cs="Times New Roman"/>
+        </w:rPr>
+        <w:t xml:space="preserve">Relacionamento com Investidores - </w:t>
+      </w:r>
+      <w:r>
+        <w:rPr>
+          <w:rFonts w:ascii="Times New Roman" w:hAnsi="Times New Roman" w:cs="Times New Roman"/>
+          <w:b/>
+          <w:bCs/>
+        </w:rPr>
+        <w:t>Locaweb</w:t>
+      </w:r>
+      <w:r>
+        <w:rPr>
+          <w:rFonts w:ascii="Times New Roman" w:hAnsi="Times New Roman" w:cs="Times New Roman"/>
+        </w:rPr>
+        <w:t>. (2020). Disponível em &lt;https://ri.locaweb.com.br/&gt;. Acesso em 12 set 2020.</w:t>
+      </w:r>
+    </w:p>
+    <w:p>
+      <w:pPr>
+        <w:spacing w:after="0" w:line="240" w:lineRule="auto"/>
+        <w:ind w:left="426" w:right="0" w:firstLine="0"/>
+        <w:jc w:val="left"/>
+        <w:rPr>
+          <w:rFonts w:ascii="Times New Roman" w:hAnsi="Times New Roman" w:cs="Times New Roman"/>
+        </w:rPr>
+      </w:pPr>
+    </w:p>
+    <w:p>
+      <w:pPr>
+        <w:spacing w:after="0" w:line="240" w:lineRule="auto"/>
+        <w:ind w:left="426" w:right="0" w:firstLine="0"/>
+        <w:jc w:val="left"/>
+        <w:rPr>
+          <w:rFonts w:ascii="Times New Roman" w:hAnsi="Times New Roman" w:cs="Times New Roman"/>
+        </w:rPr>
+      </w:pPr>
+      <w:r>
+        <w:rPr>
+          <w:rFonts w:ascii="Times New Roman" w:hAnsi="Times New Roman" w:cs="Times New Roman"/>
+        </w:rPr>
+        <w:t xml:space="preserve">SILVA, </w:t>
+      </w:r>
+      <w:proofErr w:type="spellStart"/>
+      <w:r>
+        <w:rPr>
+          <w:rFonts w:ascii="Times New Roman" w:hAnsi="Times New Roman" w:cs="Times New Roman"/>
+        </w:rPr>
+        <w:t>Hélen</w:t>
+      </w:r>
+      <w:proofErr w:type="spellEnd"/>
+      <w:r>
+        <w:rPr>
+          <w:rFonts w:ascii="Times New Roman" w:hAnsi="Times New Roman" w:cs="Times New Roman"/>
+        </w:rPr>
+        <w:t xml:space="preserve"> Caroline Araújo da. </w:t>
+      </w:r>
+      <w:r>
+        <w:rPr>
+          <w:rFonts w:ascii="Times New Roman" w:hAnsi="Times New Roman" w:cs="Times New Roman"/>
+          <w:b/>
+          <w:bCs/>
+        </w:rPr>
+        <w:t>RH Portal</w:t>
+      </w:r>
+      <w:r>
+        <w:rPr>
+          <w:rFonts w:ascii="Times New Roman" w:hAnsi="Times New Roman" w:cs="Times New Roman"/>
+        </w:rPr>
+        <w:t>. 22 mar. 2017. Disponível em &lt;</w:t>
+      </w:r>
+      <w:r>
+        <w:rPr>
+          <w:rFonts w:ascii="Times New Roman" w:hAnsi="Times New Roman" w:cs="Times New Roman"/>
+        </w:rPr>
+        <w:t>https://www.rhportal.com.br/artigos-rh/importancia-da-entrevista-individual-de-emprego/</w:t>
+      </w:r>
+      <w:r>
+        <w:rPr>
+          <w:rFonts w:ascii="Times New Roman" w:hAnsi="Times New Roman" w:cs="Times New Roman"/>
+        </w:rPr>
+        <w:t>&gt;. Acesso em 16 set. 2020.</w:t>
+      </w:r>
+    </w:p>
+    <w:p>
+      <w:pPr>
+        <w:spacing w:after="0" w:line="240" w:lineRule="auto"/>
+        <w:ind w:left="426" w:right="0" w:firstLine="0"/>
+        <w:jc w:val="left"/>
+        <w:rPr>
+          <w:rFonts w:ascii="Times New Roman" w:hAnsi="Times New Roman" w:cs="Times New Roman"/>
+        </w:rPr>
+      </w:pPr>
+    </w:p>
+    <w:p>
+      <w:pPr>
+        <w:spacing w:after="0" w:line="240" w:lineRule="auto"/>
+        <w:ind w:left="426" w:right="0" w:firstLine="0"/>
+        <w:jc w:val="left"/>
+        <w:rPr>
+          <w:rFonts w:ascii="Times New Roman" w:hAnsi="Times New Roman" w:cs="Times New Roman"/>
+        </w:rPr>
+      </w:pPr>
+      <w:r>
+        <w:rPr>
+          <w:rFonts w:ascii="Times New Roman" w:hAnsi="Times New Roman" w:cs="Times New Roman"/>
+        </w:rPr>
+        <w:lastRenderedPageBreak/>
+        <w:t xml:space="preserve">Sobre a Locaweb. </w:t>
+      </w:r>
+      <w:r>
+        <w:rPr>
+          <w:rFonts w:ascii="Times New Roman" w:hAnsi="Times New Roman" w:cs="Times New Roman"/>
+          <w:b/>
+          <w:bCs/>
+        </w:rPr>
+        <w:t>Locaweb</w:t>
+      </w:r>
+      <w:r>
+        <w:rPr>
+          <w:rFonts w:ascii="Times New Roman" w:hAnsi="Times New Roman" w:cs="Times New Roman"/>
+          <w:b/>
+          <w:bCs/>
+        </w:rPr>
+        <w:t>.</w:t>
+      </w:r>
+      <w:r>
+        <w:rPr>
+          <w:rFonts w:ascii="Times New Roman" w:hAnsi="Times New Roman" w:cs="Times New Roman"/>
+        </w:rPr>
+        <w:t xml:space="preserve"> Disponível em &lt;https://www.locaweb.com.br/</w:t>
+      </w:r>
+      <w:proofErr w:type="spellStart"/>
+      <w:r>
+        <w:rPr>
+          <w:rFonts w:ascii="Times New Roman" w:hAnsi="Times New Roman" w:cs="Times New Roman"/>
+        </w:rPr>
+        <w:t>sobre-locaweb</w:t>
+      </w:r>
+      <w:proofErr w:type="spellEnd"/>
+      <w:r>
+        <w:rPr>
+          <w:rFonts w:ascii="Times New Roman" w:hAnsi="Times New Roman" w:cs="Times New Roman"/>
+        </w:rPr>
+        <w:t>/&gt;. Acesso em: 05 set. 2020.</w:t>
+      </w:r>
+    </w:p>
+    <w:p>
+      <w:pPr>
+        <w:spacing w:after="0" w:line="240" w:lineRule="auto"/>
+        <w:ind w:left="426" w:right="0" w:firstLine="0"/>
+        <w:jc w:val="left"/>
+        <w:rPr>
+          <w:rFonts w:ascii="Times New Roman" w:hAnsi="Times New Roman" w:cs="Times New Roman"/>
+        </w:rPr>
+      </w:pPr>
+    </w:p>
+    <w:p>
+      <w:pPr>
+        <w:spacing w:after="0" w:line="240" w:lineRule="auto"/>
+        <w:ind w:left="426" w:right="0" w:firstLine="0"/>
+        <w:jc w:val="left"/>
+        <w:rPr>
+          <w:rFonts w:ascii="Times New Roman" w:hAnsi="Times New Roman" w:cs="Times New Roman"/>
+        </w:rPr>
+      </w:pPr>
+      <w:r>
+        <w:rPr>
+          <w:rFonts w:ascii="Times New Roman" w:hAnsi="Times New Roman" w:cs="Times New Roman"/>
+        </w:rPr>
+        <w:t xml:space="preserve">Vagas Locaweb. </w:t>
+      </w:r>
+      <w:r>
+        <w:rPr>
+          <w:rFonts w:ascii="Times New Roman" w:hAnsi="Times New Roman" w:cs="Times New Roman"/>
+          <w:b/>
+          <w:bCs/>
+        </w:rPr>
+        <w:t xml:space="preserve">Plataforma </w:t>
+      </w:r>
+      <w:proofErr w:type="spellStart"/>
+      <w:r>
+        <w:rPr>
+          <w:rFonts w:ascii="Times New Roman" w:hAnsi="Times New Roman" w:cs="Times New Roman"/>
+          <w:b/>
+          <w:bCs/>
+        </w:rPr>
+        <w:t>Kenoby</w:t>
+      </w:r>
+      <w:proofErr w:type="spellEnd"/>
+      <w:r>
+        <w:rPr>
+          <w:rFonts w:ascii="Times New Roman" w:hAnsi="Times New Roman" w:cs="Times New Roman"/>
+        </w:rPr>
+        <w:t>. Disponível em &lt;</w:t>
+      </w:r>
+      <w:proofErr w:type="gramStart"/>
+      <w:r>
+        <w:rPr>
+          <w:rFonts w:ascii="Times New Roman" w:hAnsi="Times New Roman" w:cs="Times New Roman"/>
+        </w:rPr>
+        <w:t>https://jobs.kenoby.com/</w:t>
+      </w:r>
+      <w:proofErr w:type="spellStart"/>
+      <w:r>
+        <w:rPr>
+          <w:rFonts w:ascii="Times New Roman" w:hAnsi="Times New Roman" w:cs="Times New Roman"/>
+        </w:rPr>
+        <w:t>locaweb</w:t>
+      </w:r>
+      <w:proofErr w:type="spellEnd"/>
+      <w:r>
+        <w:rPr>
+          <w:rFonts w:ascii="Times New Roman" w:hAnsi="Times New Roman" w:cs="Times New Roman"/>
+        </w:rPr>
+        <w:t>:.</w:t>
+      </w:r>
+      <w:proofErr w:type="gramEnd"/>
+      <w:r>
+        <w:rPr>
+          <w:rFonts w:ascii="Times New Roman" w:hAnsi="Times New Roman" w:cs="Times New Roman"/>
+        </w:rPr>
+        <w:t xml:space="preserve"> Acesso em: 06 set. 2020.</w:t>
+      </w:r>
+    </w:p>
+    <w:p>
+      <w:pPr>
         <w:spacing w:after="586" w:line="285" w:lineRule="auto"/>
         <w:ind w:left="22" w:right="0" w:hanging="10"/>
         <w:jc w:val="left"/>
@@ -7430,95 +8194,11 @@
           <w:rFonts w:ascii="Times New Roman" w:hAnsi="Times New Roman" w:cs="Times New Roman"/>
         </w:rPr>
       </w:pPr>
-      <w:r>
-        <w:rPr>
-          <w:rFonts w:ascii="Times New Roman" w:hAnsi="Times New Roman" w:cs="Times New Roman"/>
-          <w:sz w:val="50"/>
-        </w:rPr>
-        <w:t>5 Referências bibliográficas</w:t>
-      </w:r>
-    </w:p>
-    <w:p>
-      <w:pPr>
-        <w:spacing w:after="0" w:line="388" w:lineRule="auto"/>
-        <w:ind w:left="749" w:right="0" w:firstLine="0"/>
-        <w:jc w:val="left"/>
-        <w:rPr>
-          <w:rFonts w:ascii="Times New Roman" w:hAnsi="Times New Roman" w:cs="Times New Roman"/>
-        </w:rPr>
-      </w:pPr>
-      <w:r>
-        <w:rPr>
-          <w:rFonts w:ascii="Times New Roman" w:hAnsi="Times New Roman" w:cs="Times New Roman"/>
-        </w:rPr>
-        <w:t>https://www.locaweb.com.br/sobre-locaweb/ em 04/09/2020 https://jobs.kenoby.com/locaweb/ em 04/09/2020 https://blog.recrutasimples.com.br/conheca-os-5-principais-testes-para-recrutamento-</w:t>
-      </w:r>
-    </w:p>
-    <w:p>
-      <w:pPr>
-        <w:spacing w:after="0" w:line="388" w:lineRule="auto"/>
-        <w:ind w:left="749" w:right="30" w:hanging="737"/>
-        <w:rPr>
-          <w:rFonts w:ascii="Times New Roman" w:hAnsi="Times New Roman" w:cs="Times New Roman"/>
-        </w:rPr>
-      </w:pPr>
-      <w:r>
-        <w:rPr>
-          <w:rFonts w:ascii="Times New Roman" w:hAnsi="Times New Roman" w:cs="Times New Roman"/>
-        </w:rPr>
-        <w:t>e-</w:t>
-      </w:r>
-      <w:proofErr w:type="spellStart"/>
-      <w:proofErr w:type="gramStart"/>
-      <w:r>
-        <w:rPr>
-          <w:rFonts w:ascii="Times New Roman" w:hAnsi="Times New Roman" w:cs="Times New Roman"/>
-        </w:rPr>
-        <w:t>selecao</w:t>
-      </w:r>
-      <w:proofErr w:type="spellEnd"/>
-      <w:proofErr w:type="gramEnd"/>
-      <w:r>
-        <w:rPr>
-          <w:rFonts w:ascii="Times New Roman" w:hAnsi="Times New Roman" w:cs="Times New Roman"/>
-        </w:rPr>
-        <w:t>/ em 16/09/2020 às 17:43 https://www.jrmcoaching.com.br/blog/dinamica-em-grupo/ em 16/09/2020 às</w:t>
-      </w:r>
-    </w:p>
-    <w:p>
-      <w:pPr>
-        <w:spacing w:after="0" w:line="388" w:lineRule="auto"/>
-        <w:ind w:left="761" w:right="0" w:hanging="749"/>
-        <w:jc w:val="left"/>
-        <w:rPr>
-          <w:rFonts w:ascii="Times New Roman" w:hAnsi="Times New Roman" w:cs="Times New Roman"/>
-        </w:rPr>
-      </w:pPr>
-      <w:r>
-        <w:rPr>
-          <w:rFonts w:ascii="Times New Roman" w:hAnsi="Times New Roman" w:cs="Times New Roman"/>
-        </w:rPr>
-        <w:t>18:03 https://kenoby.com/blog/dinamicas-de-grupo/ em 16/09/2020 às 18:09 https://www.rhportal.com.br/artigos-rh/importancia-da-entrevista-individual-de-emprego/</w:t>
-      </w:r>
-    </w:p>
-    <w:p>
-      <w:pPr>
-        <w:ind w:left="12" w:right="30" w:firstLine="0"/>
-        <w:rPr>
-          <w:rFonts w:ascii="Times New Roman" w:hAnsi="Times New Roman" w:cs="Times New Roman"/>
-        </w:rPr>
-      </w:pPr>
-      <w:r>
-        <w:rPr>
-          <w:rFonts w:ascii="Times New Roman" w:hAnsi="Times New Roman" w:cs="Times New Roman"/>
-        </w:rPr>
-        <w:t>em 16/09 às 18:51</w:t>
-      </w:r>
     </w:p>
     <w:sectPr>
-      <w:headerReference w:type="even" r:id="rId31"/>
-      <w:headerReference w:type="default" r:id="rId32"/>
-      <w:headerReference w:type="first" r:id="rId33"/>
+      <w:headerReference w:type="even" r:id="rId33"/>
+      <w:headerReference w:type="default" r:id="rId34"/>
+      <w:headerReference w:type="first" r:id="rId35"/>
       <w:pgSz w:w="11906" w:h="16838"/>
       <w:pgMar w:top="641" w:right="537" w:bottom="1598" w:left="1476" w:header="641" w:footer="720" w:gutter="0"/>
       <w:cols w:space="720"/>
@@ -11115,6 +11795,17 @@
       <w:color w:val="000000"/>
     </w:rPr>
   </w:style>
+  <w:style w:type="character" w:styleId="Hyperlink">
+    <w:name w:val="Hyperlink"/>
+    <w:basedOn w:val="Fontepargpadro"/>
+    <w:uiPriority w:val="99"/>
+    <w:unhideWhenUsed/>
+    <w:rsid w:val="00073201"/>
+    <w:rPr>
+      <w:color w:val="0563C1" w:themeColor="hyperlink"/>
+      <w:u w:val="single"/>
+    </w:rPr>
+  </w:style>
 </w:styles>
 </file>
 
@@ -11411,4 +12102,16 @@
     </a:ext>
   </a:extLst>
 </a:theme>
+</file>
+
+<file path=customXml/item1.xml><?xml version="1.0" encoding="utf-8"?>
+<b:Sources xmlns:b="http://schemas.openxmlformats.org/officeDocument/2006/bibliography" xmlns="http://schemas.openxmlformats.org/officeDocument/2006/bibliography" SelectedStyle="\APASixthEditionOfficeOnline.xsl" StyleName="APA" Version="6"/>
+</file>
+
+<file path=customXml/itemProps1.xml><?xml version="1.0" encoding="utf-8"?>
+<ds:datastoreItem xmlns:ds="http://schemas.openxmlformats.org/officeDocument/2006/customXml" ds:itemID="{9944D597-503A-4808-9E26-FDC85142B603}">
+  <ds:schemaRefs>
+    <ds:schemaRef ds:uri="http://schemas.openxmlformats.org/officeDocument/2006/bibliography"/>
+  </ds:schemaRefs>
+</ds:datastoreItem>
 </file>
</xml_diff>